<commit_message>
Added new format of "Definition of Change" section in the document
</commit_message>
<xml_diff>
--- a/Documentation/For Finals/Completed Documents in Planner/CM_Complete_EditedFormat.docx
+++ b/Documentation/For Finals/Completed Documents in Planner/CM_Complete_EditedFormat.docx
@@ -762,8 +762,6 @@
       <w:pPr>
         <w:spacing w:line="360" w:lineRule="auto"/>
       </w:pPr>
-      <w:bookmarkStart w:id="0" w:name="_GoBack"/>
-      <w:bookmarkEnd w:id="0"/>
     </w:p>
     <w:p>
       <w:pPr>
@@ -925,6 +923,217 @@
         </w:rPr>
       </w:pPr>
     </w:p>
+    <w:p>
+      <w:pPr>
+        <w:pStyle w:val="Heading1"/>
+        <w:spacing w:line="360" w:lineRule="auto"/>
+        <w:rPr>
+          <w:rFonts w:eastAsia="Times New Roman"/>
+        </w:rPr>
+      </w:pPr>
+      <w:r>
+        <w:rPr>
+          <w:rFonts w:eastAsia="Times New Roman"/>
+        </w:rPr>
+        <w:t>DEFINITION OF CHANGE</w:t>
+      </w:r>
+    </w:p>
+    <w:p>
+      <w:r>
+        <w:t>In this project, it is inevitable for the client to ask the group to apply changes in different areas of the module. These changes will then be communicated to the different project members and will also be included in the project plan. These types of changes include:</w:t>
+      </w:r>
+    </w:p>
+    <w:p>
+      <w:pPr>
+        <w:numPr>
+          <w:ilvl w:val="0"/>
+          <w:numId w:val="3"/>
+        </w:numPr>
+        <w:tabs>
+          <w:tab w:val="left" w:pos="840"/>
+        </w:tabs>
+        <w:spacing w:after="0" w:line="245" w:lineRule="auto"/>
+        <w:ind w:left="840" w:right="340" w:hanging="360"/>
+        <w:rPr>
+          <w:rFonts w:eastAsia="Arial" w:cs="Calibri"/>
+          <w:szCs w:val="24"/>
+        </w:rPr>
+      </w:pPr>
+      <w:r>
+        <w:rPr>
+          <w:rFonts w:eastAsia="Times New Roman" w:cs="Calibri"/>
+          <w:szCs w:val="24"/>
+        </w:rPr>
+        <w:t>Scheduling Changes: changes which will impact the approved project schedule. Priority of problems that will be solved will depend on the impact it may cause to the</w:t>
+      </w:r>
+      <w:r>
+        <w:rPr>
+          <w:rFonts w:eastAsia="Times New Roman" w:cs="Calibri"/>
+          <w:szCs w:val="24"/>
+        </w:rPr>
+        <w:t xml:space="preserve"> module.</w:t>
+      </w:r>
+    </w:p>
+    <w:p>
+      <w:pPr>
+        <w:tabs>
+          <w:tab w:val="left" w:pos="840"/>
+        </w:tabs>
+        <w:spacing w:after="0" w:line="245" w:lineRule="auto"/>
+        <w:ind w:left="840" w:right="340"/>
+        <w:rPr>
+          <w:rFonts w:eastAsia="Arial" w:cs="Calibri"/>
+          <w:szCs w:val="24"/>
+        </w:rPr>
+      </w:pPr>
+    </w:p>
+    <w:p>
+      <w:pPr>
+        <w:numPr>
+          <w:ilvl w:val="0"/>
+          <w:numId w:val="3"/>
+        </w:numPr>
+        <w:tabs>
+          <w:tab w:val="left" w:pos="840"/>
+        </w:tabs>
+        <w:spacing w:after="0" w:line="264" w:lineRule="auto"/>
+        <w:ind w:left="840" w:right="300" w:hanging="360"/>
+        <w:rPr>
+          <w:rFonts w:eastAsia="Arial" w:cs="Calibri"/>
+          <w:szCs w:val="24"/>
+        </w:rPr>
+      </w:pPr>
+      <w:r>
+        <w:rPr>
+          <w:rFonts w:eastAsia="Times New Roman" w:cs="Calibri"/>
+          <w:szCs w:val="24"/>
+        </w:rPr>
+        <w:t>Scope Changes: changes which are inevitable in the group’s module and impact the project’s scope which may be the result of unforeseen requirements which were not initially planned for. This may affect and cause the group to change their scope and limitations, and other parts of the documentation that are related to as necessary.</w:t>
+      </w:r>
+    </w:p>
+    <w:p>
+      <w:pPr>
+        <w:tabs>
+          <w:tab w:val="left" w:pos="840"/>
+        </w:tabs>
+        <w:spacing w:after="0" w:line="264" w:lineRule="auto"/>
+        <w:ind w:left="840" w:right="300"/>
+        <w:rPr>
+          <w:rFonts w:eastAsia="Arial" w:cs="Calibri"/>
+          <w:szCs w:val="24"/>
+        </w:rPr>
+      </w:pPr>
+    </w:p>
+    <w:p>
+      <w:pPr>
+        <w:numPr>
+          <w:ilvl w:val="0"/>
+          <w:numId w:val="3"/>
+        </w:numPr>
+        <w:tabs>
+          <w:tab w:val="left" w:pos="840"/>
+        </w:tabs>
+        <w:spacing w:after="0" w:line="264" w:lineRule="auto"/>
+        <w:ind w:left="840" w:right="300" w:hanging="360"/>
+        <w:rPr>
+          <w:rFonts w:eastAsia="Arial" w:cs="Calibri"/>
+          <w:szCs w:val="24"/>
+        </w:rPr>
+      </w:pPr>
+      <w:r>
+        <w:rPr>
+          <w:rFonts w:eastAsia="Arial" w:cs="Calibri"/>
+          <w:szCs w:val="24"/>
+        </w:rPr>
+        <w:t>Workload Changes: due to the change of scope, workload will also be affected respectively. These are changes in which the group will have to face in any project. Distribution of workload is essential since the progress of the project will depend on the assignment of it.</w:t>
+      </w:r>
+    </w:p>
+    <w:p>
+      <w:pPr>
+        <w:tabs>
+          <w:tab w:val="left" w:pos="840"/>
+        </w:tabs>
+        <w:spacing w:after="0" w:line="245" w:lineRule="auto"/>
+        <w:ind w:right="340"/>
+        <w:rPr>
+          <w:rFonts w:eastAsia="Arial" w:cs="Calibri"/>
+          <w:szCs w:val="24"/>
+        </w:rPr>
+      </w:pPr>
+    </w:p>
+    <w:p>
+      <w:pPr>
+        <w:spacing w:line="250" w:lineRule="auto"/>
+        <w:ind w:right="420"/>
+        <w:rPr>
+          <w:rFonts w:eastAsia="Times New Roman" w:cs="Calibri"/>
+        </w:rPr>
+      </w:pPr>
+      <w:r>
+        <w:rPr>
+          <w:rFonts w:eastAsia="Times New Roman" w:cs="Calibri"/>
+        </w:rPr>
+        <w:t>The project manager must ensure that any approved changes are communicated to the project members. Additionally, as changes are approved, the project manager must ensure that the changes are captured in the project documentation where it is necessary. These document updates must then be communicated to the project team and project members as well.</w:t>
+      </w:r>
+    </w:p>
+    <w:p>
+      <w:pPr>
+        <w:tabs>
+          <w:tab w:val="left" w:pos="840"/>
+        </w:tabs>
+        <w:spacing w:after="0" w:line="360" w:lineRule="auto"/>
+        <w:ind w:right="340"/>
+        <w:rPr>
+          <w:rFonts w:eastAsia="Arial" w:cs="Calibri"/>
+          <w:szCs w:val="24"/>
+        </w:rPr>
+      </w:pPr>
+    </w:p>
+    <w:p>
+      <w:pPr>
+        <w:tabs>
+          <w:tab w:val="left" w:pos="840"/>
+        </w:tabs>
+        <w:spacing w:after="0" w:line="360" w:lineRule="auto"/>
+        <w:ind w:right="340"/>
+        <w:rPr>
+          <w:rFonts w:eastAsia="Arial" w:cs="Calibri"/>
+          <w:szCs w:val="24"/>
+        </w:rPr>
+      </w:pPr>
+    </w:p>
+    <w:p>
+      <w:pPr>
+        <w:tabs>
+          <w:tab w:val="left" w:pos="840"/>
+        </w:tabs>
+        <w:spacing w:after="0" w:line="360" w:lineRule="auto"/>
+        <w:ind w:right="340"/>
+        <w:rPr>
+          <w:rFonts w:eastAsia="Arial" w:cs="Calibri"/>
+          <w:szCs w:val="24"/>
+        </w:rPr>
+      </w:pPr>
+    </w:p>
+    <w:p>
+      <w:pPr>
+        <w:pStyle w:val="Heading1"/>
+        <w:rPr>
+          <w:rFonts w:eastAsia="Arial"/>
+        </w:rPr>
+      </w:pPr>
+      <w:r>
+        <w:rPr>
+          <w:rFonts w:eastAsia="Arial"/>
+        </w:rPr>
+        <w:t>CHANGE CONTROL BOARD</w:t>
+      </w:r>
+    </w:p>
+    <w:p>
+      <w:bookmarkStart w:id="0" w:name="_GoBack"/>
+      <w:bookmarkEnd w:id="0"/>
+    </w:p>
+    <w:p/>
     <w:p/>
     <w:sectPr>
       <w:pgSz w:w="12240" w:h="15840"/>
@@ -939,6 +1148,65 @@
 <file path=word/numbering.xml><?xml version="1.0" encoding="utf-8"?>
 <w:numbering xmlns:wpc="http://schemas.microsoft.com/office/word/2010/wordprocessingCanvas" xmlns:cx="http://schemas.microsoft.com/office/drawing/2014/chartex" xmlns:cx1="http://schemas.microsoft.com/office/drawing/2015/9/8/chartex" xmlns:cx2="http://schemas.microsoft.com/office/drawing/2015/10/21/chartex" xmlns:cx3="http://schemas.microsoft.com/office/drawing/2016/5/9/chartex" xmlns:cx4="http://schemas.microsoft.com/office/drawing/2016/5/10/chartex" xmlns:cx5="http://schemas.microsoft.com/office/drawing/2016/5/11/chartex" xmlns:cx6="http://schemas.microsoft.com/office/drawing/2016/5/12/chartex" xmlns:cx7="http://schemas.microsoft.com/office/drawing/2016/5/13/chartex" xmlns:cx8="http://schemas.microsoft.com/office/drawing/2016/5/14/chartex" xmlns:mc="http://schemas.openxmlformats.org/markup-compatibility/2006" xmlns:aink="http://schemas.microsoft.com/office/drawing/2016/ink" xmlns:am3d="http://schemas.microsoft.com/office/drawing/2017/model3d" xmlns:o="urn:schemas-microsoft-com:office:office" xmlns:r="http://schemas.openxmlformats.org/officeDocument/2006/relationships" xmlns:m="http://schemas.openxmlformats.org/officeDocument/2006/math" xmlns:v="urn:schemas-microsoft-com:vml" xmlns:wp14="http://schemas.microsoft.com/office/word/2010/wordprocessingDrawing" xmlns:wp="http://schemas.openxmlformats.org/drawingml/2006/wordprocessingDrawing" xmlns:w10="urn:schemas-microsoft-com:office:word" xmlns:w="http://schemas.openxmlformats.org/wordprocessingml/2006/main" xmlns:w14="http://schemas.microsoft.com/office/word/2010/wordml" xmlns:w15="http://schemas.microsoft.com/office/word/2012/wordml" xmlns:w16cid="http://schemas.microsoft.com/office/word/2016/wordml/cid" xmlns:w16se="http://schemas.microsoft.com/office/word/2015/wordml/symex" xmlns:wpg="http://schemas.microsoft.com/office/word/2010/wordprocessingGroup" xmlns:wpi="http://schemas.microsoft.com/office/word/2010/wordprocessingInk" xmlns:wne="http://schemas.microsoft.com/office/word/2006/wordml" xmlns:wps="http://schemas.microsoft.com/office/word/2010/wordprocessingShape" mc:Ignorable="w14 w15 w16se w16cid wp14">
   <w:abstractNum w:abstractNumId="0" w15:restartNumberingAfterBreak="0">
+    <w:nsid w:val="00000002"/>
+    <w:multiLevelType w:val="hybridMultilevel"/>
+    <w:tmpl w:val="625558EC"/>
+    <w:lvl w:ilvl="0" w:tplc="EF402376">
+      <w:start w:val="1"/>
+      <w:numFmt w:val="bullet"/>
+      <w:lvlText w:val="•"/>
+      <w:lvlJc w:val="left"/>
+    </w:lvl>
+    <w:lvl w:ilvl="1" w:tplc="B57033CA">
+      <w:start w:val="1"/>
+      <w:numFmt w:val="bullet"/>
+      <w:lvlText w:val=""/>
+      <w:lvlJc w:val="left"/>
+    </w:lvl>
+    <w:lvl w:ilvl="2" w:tplc="1654DAF4">
+      <w:start w:val="1"/>
+      <w:numFmt w:val="bullet"/>
+      <w:lvlText w:val=""/>
+      <w:lvlJc w:val="left"/>
+    </w:lvl>
+    <w:lvl w:ilvl="3" w:tplc="42F28824">
+      <w:start w:val="1"/>
+      <w:numFmt w:val="bullet"/>
+      <w:lvlText w:val=""/>
+      <w:lvlJc w:val="left"/>
+    </w:lvl>
+    <w:lvl w:ilvl="4" w:tplc="5BEE1246">
+      <w:start w:val="1"/>
+      <w:numFmt w:val="bullet"/>
+      <w:lvlText w:val=""/>
+      <w:lvlJc w:val="left"/>
+    </w:lvl>
+    <w:lvl w:ilvl="5" w:tplc="490EFB08">
+      <w:start w:val="1"/>
+      <w:numFmt w:val="bullet"/>
+      <w:lvlText w:val=""/>
+      <w:lvlJc w:val="left"/>
+    </w:lvl>
+    <w:lvl w:ilvl="6" w:tplc="F9803B1A">
+      <w:start w:val="1"/>
+      <w:numFmt w:val="bullet"/>
+      <w:lvlText w:val=""/>
+      <w:lvlJc w:val="left"/>
+    </w:lvl>
+    <w:lvl w:ilvl="7" w:tplc="CBB6BF98">
+      <w:start w:val="1"/>
+      <w:numFmt w:val="bullet"/>
+      <w:lvlText w:val=""/>
+      <w:lvlJc w:val="left"/>
+    </w:lvl>
+    <w:lvl w:ilvl="8" w:tplc="DBAC0DE0">
+      <w:start w:val="1"/>
+      <w:numFmt w:val="bullet"/>
+      <w:lvlText w:val=""/>
+      <w:lvlJc w:val="left"/>
+    </w:lvl>
+  </w:abstractNum>
+  <w:abstractNum w:abstractNumId="1" w15:restartNumberingAfterBreak="0">
     <w:nsid w:val="6C943A5E"/>
     <w:multiLevelType w:val="hybridMultilevel"/>
     <w:tmpl w:val="B0262E8C"/>
@@ -1051,7 +1319,7 @@
       </w:rPr>
     </w:lvl>
   </w:abstractNum>
-  <w:abstractNum w:abstractNumId="1" w15:restartNumberingAfterBreak="0">
+  <w:abstractNum w:abstractNumId="2" w15:restartNumberingAfterBreak="0">
     <w:nsid w:val="709F4E3E"/>
     <w:multiLevelType w:val="hybridMultilevel"/>
     <w:tmpl w:val="CA0E17DA"/>
@@ -1165,9 +1433,12 @@
     </w:lvl>
   </w:abstractNum>
   <w:num w:numId="1">
+    <w:abstractNumId w:val="2"/>
+  </w:num>
+  <w:num w:numId="2">
     <w:abstractNumId w:val="1"/>
   </w:num>
-  <w:num w:numId="2">
+  <w:num w:numId="3">
     <w:abstractNumId w:val="0"/>
   </w:num>
 </w:numbering>
@@ -1658,6 +1929,17 @@
       </w:tblBorders>
     </w:tblPr>
   </w:style>
+  <w:style w:type="paragraph" w:styleId="ListParagraph">
+    <w:name w:val="List Paragraph"/>
+    <w:basedOn w:val="Normal"/>
+    <w:uiPriority w:val="34"/>
+    <w:qFormat/>
+    <w:rsid w:val="00121D2A"/>
+    <w:pPr>
+      <w:ind w:left="720"/>
+      <w:contextualSpacing/>
+    </w:pPr>
+  </w:style>
 </w:styles>
 </file>
 

</xml_diff>

<commit_message>
Added another section in CM_Complete_EditedFormat.docx
</commit_message>
<xml_diff>
--- a/Documentation/For Finals/Completed Documents in Planner/CM_Complete_EditedFormat.docx
+++ b/Documentation/For Finals/Completed Documents in Planner/CM_Complete_EditedFormat.docx
@@ -601,21 +601,7 @@
           <w:rFonts w:eastAsia="Times New Roman" w:cs="Calibri"/>
           <w:szCs w:val="24"/>
         </w:rPr>
-        <w:t xml:space="preserve">The Change Management Plan was created for Hotel Escalation Management Module </w:t>
-      </w:r>
-      <w:r>
-        <w:rPr>
-          <w:rFonts w:eastAsia="Times New Roman" w:cs="Calibri"/>
-          <w:szCs w:val="24"/>
-        </w:rPr>
-        <w:t>to</w:t>
-      </w:r>
-      <w:r>
-        <w:rPr>
-          <w:rFonts w:eastAsia="Times New Roman" w:cs="Calibri"/>
-          <w:szCs w:val="24"/>
-        </w:rPr>
-        <w:t xml:space="preserve"> show the following:  </w:t>
+        <w:t xml:space="preserve">The Change Management Plan was created for Hotel Escalation Management Module to show the following:  </w:t>
       </w:r>
     </w:p>
     <w:p>
@@ -784,19 +770,7 @@
         <w:rPr>
           <w:rFonts w:eastAsia="Times New Roman" w:cs="Calibri"/>
         </w:rPr>
-        <w:t xml:space="preserve">The change management approach ensures that all proposed changes for Hotel Escalation Management Module are defined by the project team, reviewed by the project manager and agreed upon among the members of the team. This approach also ensures to properly implement the approved changes within the scope of the project </w:t>
-      </w:r>
-      <w:r>
-        <w:rPr>
-          <w:rFonts w:eastAsia="Times New Roman" w:cs="Calibri"/>
-        </w:rPr>
-        <w:t>to</w:t>
-      </w:r>
-      <w:r>
-        <w:rPr>
-          <w:rFonts w:eastAsia="Times New Roman" w:cs="Calibri"/>
-        </w:rPr>
-        <w:t xml:space="preserve"> deliver an acceptable change management plan.</w:t>
+        <w:t>The change management approach ensures that all proposed changes for Hotel Escalation Management Module are defined by the project team, reviewed by the project manager and agreed upon among the members of the team. This approach also ensures to properly implement the approved changes within the scope of the project to deliver an acceptable change management plan.</w:t>
       </w:r>
     </w:p>
     <w:p>
@@ -1117,7 +1091,99 @@
     </w:p>
     <w:p>
       <w:pPr>
+        <w:tabs>
+          <w:tab w:val="left" w:pos="840"/>
+        </w:tabs>
+        <w:spacing w:after="0" w:line="360" w:lineRule="auto"/>
+        <w:ind w:right="340"/>
+        <w:rPr>
+          <w:rFonts w:eastAsia="Arial" w:cs="Calibri"/>
+          <w:szCs w:val="24"/>
+        </w:rPr>
+      </w:pPr>
+    </w:p>
+    <w:p>
+      <w:pPr>
+        <w:tabs>
+          <w:tab w:val="left" w:pos="840"/>
+        </w:tabs>
+        <w:spacing w:after="0" w:line="360" w:lineRule="auto"/>
+        <w:ind w:right="340"/>
+        <w:rPr>
+          <w:rFonts w:eastAsia="Arial" w:cs="Calibri"/>
+          <w:szCs w:val="24"/>
+        </w:rPr>
+      </w:pPr>
+    </w:p>
+    <w:p>
+      <w:pPr>
+        <w:tabs>
+          <w:tab w:val="left" w:pos="840"/>
+        </w:tabs>
+        <w:spacing w:after="0" w:line="360" w:lineRule="auto"/>
+        <w:ind w:right="340"/>
+        <w:rPr>
+          <w:rFonts w:eastAsia="Arial" w:cs="Calibri"/>
+          <w:szCs w:val="24"/>
+        </w:rPr>
+      </w:pPr>
+    </w:p>
+    <w:p>
+      <w:pPr>
+        <w:tabs>
+          <w:tab w:val="left" w:pos="840"/>
+        </w:tabs>
+        <w:spacing w:after="0" w:line="360" w:lineRule="auto"/>
+        <w:ind w:right="340"/>
+        <w:rPr>
+          <w:rFonts w:eastAsia="Arial" w:cs="Calibri"/>
+          <w:szCs w:val="24"/>
+        </w:rPr>
+      </w:pPr>
+    </w:p>
+    <w:p>
+      <w:pPr>
+        <w:tabs>
+          <w:tab w:val="left" w:pos="840"/>
+        </w:tabs>
+        <w:spacing w:after="0" w:line="360" w:lineRule="auto"/>
+        <w:ind w:right="340"/>
+        <w:rPr>
+          <w:rFonts w:eastAsia="Arial" w:cs="Calibri"/>
+          <w:szCs w:val="24"/>
+        </w:rPr>
+      </w:pPr>
+    </w:p>
+    <w:p>
+      <w:pPr>
+        <w:tabs>
+          <w:tab w:val="left" w:pos="840"/>
+        </w:tabs>
+        <w:spacing w:after="0" w:line="360" w:lineRule="auto"/>
+        <w:ind w:right="340"/>
+        <w:rPr>
+          <w:rFonts w:eastAsia="Arial" w:cs="Calibri"/>
+          <w:szCs w:val="24"/>
+        </w:rPr>
+      </w:pPr>
+    </w:p>
+    <w:p>
+      <w:pPr>
+        <w:tabs>
+          <w:tab w:val="left" w:pos="840"/>
+        </w:tabs>
+        <w:spacing w:after="0" w:line="360" w:lineRule="auto"/>
+        <w:ind w:right="340"/>
+        <w:rPr>
+          <w:rFonts w:eastAsia="Arial" w:cs="Calibri"/>
+          <w:szCs w:val="24"/>
+        </w:rPr>
+      </w:pPr>
+    </w:p>
+    <w:p>
+      <w:pPr>
         <w:pStyle w:val="Heading1"/>
+        <w:spacing w:line="360" w:lineRule="auto"/>
         <w:rPr>
           <w:rFonts w:eastAsia="Arial"/>
         </w:rPr>
@@ -1130,9 +1196,340 @@
       </w:r>
     </w:p>
     <w:p>
+      <w:pPr>
+        <w:spacing w:line="0" w:lineRule="atLeast"/>
+        <w:rPr>
+          <w:rFonts w:eastAsia="Arial" w:cs="Calibri"/>
+          <w:szCs w:val="24"/>
+        </w:rPr>
+      </w:pPr>
+      <w:r>
+        <w:rPr>
+          <w:rFonts w:eastAsia="Arial" w:cs="Calibri"/>
+          <w:szCs w:val="24"/>
+        </w:rPr>
+        <w:t xml:space="preserve">In the Change Control Board (CCB), all changes that will be made whether by the project manager or the project team members shall be posted here. In this way, the entire group will be able to review all the changes that will be needed and its implication to the module. </w:t>
+      </w:r>
+      <w:r>
+        <w:rPr>
+          <w:rFonts w:eastAsia="Arial" w:cs="Calibri"/>
+          <w:szCs w:val="24"/>
+        </w:rPr>
+        <w:t xml:space="preserve">The following positions has the authority to see, review, accept or deny change: </w:t>
+      </w:r>
+    </w:p>
+    <w:p>
+      <w:pPr>
+        <w:pStyle w:val="ListParagraph"/>
+        <w:numPr>
+          <w:ilvl w:val="0"/>
+          <w:numId w:val="4"/>
+        </w:numPr>
+        <w:spacing w:line="0" w:lineRule="atLeast"/>
+        <w:rPr>
+          <w:rFonts w:eastAsia="Arial" w:cs="Calibri"/>
+          <w:szCs w:val="24"/>
+        </w:rPr>
+      </w:pPr>
+      <w:r>
+        <w:rPr>
+          <w:rFonts w:eastAsia="Arial" w:cs="Calibri"/>
+          <w:szCs w:val="24"/>
+        </w:rPr>
+        <w:t xml:space="preserve">Project Manager </w:t>
+      </w:r>
+    </w:p>
+    <w:p>
+      <w:pPr>
+        <w:pStyle w:val="ListParagraph"/>
+        <w:numPr>
+          <w:ilvl w:val="0"/>
+          <w:numId w:val="4"/>
+        </w:numPr>
+        <w:spacing w:line="0" w:lineRule="atLeast"/>
+        <w:rPr>
+          <w:rFonts w:eastAsia="Arial" w:cs="Calibri"/>
+          <w:szCs w:val="24"/>
+        </w:rPr>
+      </w:pPr>
+      <w:r>
+        <w:rPr>
+          <w:rFonts w:eastAsia="Arial" w:cs="Calibri"/>
+          <w:szCs w:val="24"/>
+        </w:rPr>
+        <w:t xml:space="preserve">Project Team Members such as: </w:t>
+      </w:r>
+    </w:p>
+    <w:p>
+      <w:pPr>
+        <w:pStyle w:val="ListParagraph"/>
+        <w:numPr>
+          <w:ilvl w:val="0"/>
+          <w:numId w:val="5"/>
+        </w:numPr>
+        <w:spacing w:line="0" w:lineRule="atLeast"/>
+        <w:rPr>
+          <w:rFonts w:eastAsia="Arial" w:cs="Calibri"/>
+          <w:szCs w:val="24"/>
+        </w:rPr>
+      </w:pPr>
+      <w:r>
+        <w:rPr>
+          <w:rFonts w:eastAsia="Arial" w:cs="Calibri"/>
+          <w:szCs w:val="24"/>
+        </w:rPr>
+        <w:t xml:space="preserve">Project Researcher </w:t>
+      </w:r>
+    </w:p>
+    <w:p>
+      <w:pPr>
+        <w:pStyle w:val="ListParagraph"/>
+        <w:numPr>
+          <w:ilvl w:val="0"/>
+          <w:numId w:val="5"/>
+        </w:numPr>
+        <w:spacing w:line="0" w:lineRule="atLeast"/>
+        <w:rPr>
+          <w:rFonts w:eastAsia="Arial" w:cs="Calibri"/>
+          <w:szCs w:val="24"/>
+        </w:rPr>
+      </w:pPr>
+      <w:r>
+        <w:rPr>
+          <w:rFonts w:eastAsia="Arial" w:cs="Calibri"/>
+          <w:szCs w:val="24"/>
+        </w:rPr>
+        <w:t xml:space="preserve">Project Developer </w:t>
+      </w:r>
+    </w:p>
+    <w:p>
+      <w:pPr>
+        <w:pStyle w:val="ListParagraph"/>
+        <w:numPr>
+          <w:ilvl w:val="0"/>
+          <w:numId w:val="5"/>
+        </w:numPr>
+        <w:spacing w:line="0" w:lineRule="atLeast"/>
+        <w:rPr>
+          <w:rFonts w:eastAsia="Arial" w:cs="Calibri"/>
+          <w:szCs w:val="24"/>
+        </w:rPr>
+      </w:pPr>
+      <w:r>
+        <w:rPr>
+          <w:rFonts w:eastAsia="Arial" w:cs="Calibri"/>
+          <w:szCs w:val="24"/>
+        </w:rPr>
+        <w:t>Database Analyst</w:t>
+      </w:r>
+    </w:p>
+    <w:p>
+      <w:pPr>
+        <w:pStyle w:val="ListParagraph"/>
+        <w:numPr>
+          <w:ilvl w:val="0"/>
+          <w:numId w:val="6"/>
+        </w:numPr>
+        <w:spacing w:line="0" w:lineRule="atLeast"/>
+        <w:rPr>
+          <w:rFonts w:eastAsia="Arial" w:cs="Calibri"/>
+          <w:szCs w:val="24"/>
+        </w:rPr>
+      </w:pPr>
+      <w:r>
+        <w:rPr>
+          <w:rFonts w:eastAsia="Arial" w:cs="Calibri"/>
+          <w:szCs w:val="24"/>
+        </w:rPr>
+        <w:t xml:space="preserve">Project Client or Adviser </w:t>
+      </w:r>
+    </w:p>
+    <w:p>
+      <w:r>
+        <w:t xml:space="preserve">Since change requests are submitted to the Project Manager by the team, the Project Manager will be the one in charge of logging it in the Change Control Board. Then an overview of the state of changes in the project will be projected in the Change Control Board so that the team may review and analyze the existing changes in the module. If there are changes that was postponed due to lack of information, it will be sent back to the requestor for more information or clarifications. However, if it is critical, the project manager may hold a meeting </w:t>
+      </w:r>
+      <w:r>
+        <w:t>to</w:t>
+      </w:r>
+      <w:r>
+        <w:t xml:space="preserve"> review the change prior to the next scheduled meeting.</w:t>
+      </w:r>
+      <w:r>
+        <w:t xml:space="preserve"> </w:t>
+      </w:r>
+    </w:p>
+    <w:p>
+      <w:pPr>
+        <w:spacing w:line="360" w:lineRule="auto"/>
+      </w:pPr>
+    </w:p>
+    <w:p>
+      <w:pPr>
+        <w:spacing w:line="360" w:lineRule="auto"/>
+      </w:pPr>
+    </w:p>
+    <w:p>
+      <w:pPr>
+        <w:pStyle w:val="Heading1"/>
+      </w:pPr>
+    </w:p>
+    <w:p>
+      <w:pPr>
+        <w:spacing w:line="0" w:lineRule="atLeast"/>
+        <w:rPr>
+          <w:rFonts w:eastAsia="Arial" w:cs="Calibri"/>
+          <w:szCs w:val="24"/>
+        </w:rPr>
+      </w:pPr>
+    </w:p>
+    <w:p>
+      <w:pPr>
+        <w:spacing w:line="0" w:lineRule="atLeast"/>
+        <w:rPr>
+          <w:rFonts w:eastAsia="Arial" w:cs="Calibri"/>
+          <w:szCs w:val="24"/>
+        </w:rPr>
+      </w:pPr>
+    </w:p>
+    <w:p>
+      <w:pPr>
+        <w:spacing w:line="0" w:lineRule="atLeast"/>
+        <w:rPr>
+          <w:rFonts w:eastAsia="Arial" w:cs="Calibri"/>
+          <w:szCs w:val="24"/>
+        </w:rPr>
+      </w:pPr>
+    </w:p>
+    <w:p>
+      <w:pPr>
+        <w:spacing w:line="0" w:lineRule="atLeast"/>
+        <w:rPr>
+          <w:rFonts w:eastAsia="Arial" w:cs="Calibri"/>
+          <w:szCs w:val="24"/>
+        </w:rPr>
+      </w:pPr>
+    </w:p>
+    <w:p>
+      <w:pPr>
+        <w:spacing w:line="0" w:lineRule="atLeast"/>
+        <w:rPr>
+          <w:rFonts w:eastAsia="Arial" w:cs="Calibri"/>
+          <w:szCs w:val="24"/>
+        </w:rPr>
+      </w:pPr>
+    </w:p>
+    <w:p>
+      <w:pPr>
+        <w:spacing w:line="0" w:lineRule="atLeast"/>
+        <w:rPr>
+          <w:rFonts w:eastAsia="Arial" w:cs="Calibri"/>
+          <w:szCs w:val="24"/>
+        </w:rPr>
+      </w:pPr>
+    </w:p>
+    <w:p>
+      <w:pPr>
+        <w:spacing w:line="0" w:lineRule="atLeast"/>
+        <w:rPr>
+          <w:rFonts w:eastAsia="Arial" w:cs="Calibri"/>
+          <w:szCs w:val="24"/>
+        </w:rPr>
+      </w:pPr>
+    </w:p>
+    <w:p>
+      <w:pPr>
+        <w:spacing w:line="0" w:lineRule="atLeast"/>
+        <w:rPr>
+          <w:rFonts w:eastAsia="Arial" w:cs="Calibri"/>
+          <w:szCs w:val="24"/>
+        </w:rPr>
+      </w:pPr>
+    </w:p>
+    <w:p>
+      <w:pPr>
+        <w:spacing w:line="0" w:lineRule="atLeast"/>
+        <w:rPr>
+          <w:rFonts w:eastAsia="Arial" w:cs="Calibri"/>
+          <w:szCs w:val="24"/>
+        </w:rPr>
+      </w:pPr>
+    </w:p>
+    <w:p>
+      <w:pPr>
+        <w:spacing w:line="0" w:lineRule="atLeast"/>
+        <w:rPr>
+          <w:rFonts w:eastAsia="Arial" w:cs="Calibri"/>
+          <w:szCs w:val="24"/>
+        </w:rPr>
+      </w:pPr>
+    </w:p>
+    <w:p>
+      <w:pPr>
+        <w:spacing w:line="0" w:lineRule="atLeast"/>
+        <w:rPr>
+          <w:rFonts w:eastAsia="Arial" w:cs="Calibri"/>
+          <w:szCs w:val="24"/>
+        </w:rPr>
+      </w:pPr>
+    </w:p>
+    <w:p>
+      <w:pPr>
+        <w:pStyle w:val="Heading1"/>
+        <w:spacing w:line="360" w:lineRule="auto"/>
+        <w:rPr>
+          <w:rFonts w:eastAsia="Arial"/>
+        </w:rPr>
+      </w:pPr>
+      <w:r>
+        <w:rPr>
+          <w:rFonts w:eastAsia="Arial"/>
+        </w:rPr>
+        <w:t>ROLES AND RESPONSIBILITIES</w:t>
+      </w:r>
+    </w:p>
+    <w:p>
+      <w:pPr>
+        <w:spacing w:line="0" w:lineRule="atLeast"/>
+        <w:rPr>
+          <w:rFonts w:eastAsia="Times New Roman" w:cs="Calibri"/>
+        </w:rPr>
+      </w:pPr>
+      <w:r>
+        <w:rPr>
+          <w:rFonts w:eastAsia="Times New Roman" w:cs="Calibri"/>
+        </w:rPr>
+        <w:t xml:space="preserve">The </w:t>
+      </w:r>
+      <w:r>
+        <w:rPr>
+          <w:rFonts w:eastAsia="Times New Roman" w:cs="Calibri"/>
+        </w:rPr>
+        <w:t>table below shows</w:t>
+      </w:r>
+      <w:r>
+        <w:rPr>
+          <w:rFonts w:eastAsia="Times New Roman" w:cs="Calibri"/>
+        </w:rPr>
+        <w:t xml:space="preserve"> the roles and responsibilities for all works related to the module:</w:t>
+      </w:r>
+    </w:p>
+    <w:p>
+      <w:pPr>
+        <w:spacing w:line="0" w:lineRule="atLeast"/>
+        <w:rPr>
+          <w:rFonts w:eastAsia="Times New Roman" w:cs="Calibri"/>
+        </w:rPr>
+      </w:pPr>
       <w:bookmarkStart w:id="0" w:name="_GoBack"/>
       <w:bookmarkEnd w:id="0"/>
     </w:p>
+    <w:p>
+      <w:pPr>
+        <w:spacing w:line="360" w:lineRule="auto"/>
+      </w:pPr>
+    </w:p>
+    <w:p/>
+    <w:p/>
     <w:p/>
     <w:p/>
     <w:sectPr>
@@ -1207,6 +1604,232 @@
     </w:lvl>
   </w:abstractNum>
   <w:abstractNum w:abstractNumId="1" w15:restartNumberingAfterBreak="0">
+    <w:nsid w:val="19812888"/>
+    <w:multiLevelType w:val="hybridMultilevel"/>
+    <w:tmpl w:val="8B9EA45E"/>
+    <w:lvl w:ilvl="0" w:tplc="34090005">
+      <w:start w:val="1"/>
+      <w:numFmt w:val="bullet"/>
+      <w:lvlText w:val=""/>
+      <w:lvlJc w:val="left"/>
+      <w:pPr>
+        <w:ind w:left="1440" w:hanging="360"/>
+      </w:pPr>
+      <w:rPr>
+        <w:rFonts w:ascii="Wingdings" w:hAnsi="Wingdings" w:hint="default"/>
+      </w:rPr>
+    </w:lvl>
+    <w:lvl w:ilvl="1" w:tplc="34090003" w:tentative="1">
+      <w:start w:val="1"/>
+      <w:numFmt w:val="bullet"/>
+      <w:lvlText w:val="o"/>
+      <w:lvlJc w:val="left"/>
+      <w:pPr>
+        <w:ind w:left="2160" w:hanging="360"/>
+      </w:pPr>
+      <w:rPr>
+        <w:rFonts w:ascii="Courier New" w:hAnsi="Courier New" w:cs="Courier New" w:hint="default"/>
+      </w:rPr>
+    </w:lvl>
+    <w:lvl w:ilvl="2" w:tplc="34090005" w:tentative="1">
+      <w:start w:val="1"/>
+      <w:numFmt w:val="bullet"/>
+      <w:lvlText w:val=""/>
+      <w:lvlJc w:val="left"/>
+      <w:pPr>
+        <w:ind w:left="2880" w:hanging="360"/>
+      </w:pPr>
+      <w:rPr>
+        <w:rFonts w:ascii="Wingdings" w:hAnsi="Wingdings" w:hint="default"/>
+      </w:rPr>
+    </w:lvl>
+    <w:lvl w:ilvl="3" w:tplc="34090001" w:tentative="1">
+      <w:start w:val="1"/>
+      <w:numFmt w:val="bullet"/>
+      <w:lvlText w:val=""/>
+      <w:lvlJc w:val="left"/>
+      <w:pPr>
+        <w:ind w:left="3600" w:hanging="360"/>
+      </w:pPr>
+      <w:rPr>
+        <w:rFonts w:ascii="Symbol" w:hAnsi="Symbol" w:hint="default"/>
+      </w:rPr>
+    </w:lvl>
+    <w:lvl w:ilvl="4" w:tplc="34090003" w:tentative="1">
+      <w:start w:val="1"/>
+      <w:numFmt w:val="bullet"/>
+      <w:lvlText w:val="o"/>
+      <w:lvlJc w:val="left"/>
+      <w:pPr>
+        <w:ind w:left="4320" w:hanging="360"/>
+      </w:pPr>
+      <w:rPr>
+        <w:rFonts w:ascii="Courier New" w:hAnsi="Courier New" w:cs="Courier New" w:hint="default"/>
+      </w:rPr>
+    </w:lvl>
+    <w:lvl w:ilvl="5" w:tplc="34090005" w:tentative="1">
+      <w:start w:val="1"/>
+      <w:numFmt w:val="bullet"/>
+      <w:lvlText w:val=""/>
+      <w:lvlJc w:val="left"/>
+      <w:pPr>
+        <w:ind w:left="5040" w:hanging="360"/>
+      </w:pPr>
+      <w:rPr>
+        <w:rFonts w:ascii="Wingdings" w:hAnsi="Wingdings" w:hint="default"/>
+      </w:rPr>
+    </w:lvl>
+    <w:lvl w:ilvl="6" w:tplc="34090001" w:tentative="1">
+      <w:start w:val="1"/>
+      <w:numFmt w:val="bullet"/>
+      <w:lvlText w:val=""/>
+      <w:lvlJc w:val="left"/>
+      <w:pPr>
+        <w:ind w:left="5760" w:hanging="360"/>
+      </w:pPr>
+      <w:rPr>
+        <w:rFonts w:ascii="Symbol" w:hAnsi="Symbol" w:hint="default"/>
+      </w:rPr>
+    </w:lvl>
+    <w:lvl w:ilvl="7" w:tplc="34090003" w:tentative="1">
+      <w:start w:val="1"/>
+      <w:numFmt w:val="bullet"/>
+      <w:lvlText w:val="o"/>
+      <w:lvlJc w:val="left"/>
+      <w:pPr>
+        <w:ind w:left="6480" w:hanging="360"/>
+      </w:pPr>
+      <w:rPr>
+        <w:rFonts w:ascii="Courier New" w:hAnsi="Courier New" w:cs="Courier New" w:hint="default"/>
+      </w:rPr>
+    </w:lvl>
+    <w:lvl w:ilvl="8" w:tplc="34090005" w:tentative="1">
+      <w:start w:val="1"/>
+      <w:numFmt w:val="bullet"/>
+      <w:lvlText w:val=""/>
+      <w:lvlJc w:val="left"/>
+      <w:pPr>
+        <w:ind w:left="7200" w:hanging="360"/>
+      </w:pPr>
+      <w:rPr>
+        <w:rFonts w:ascii="Wingdings" w:hAnsi="Wingdings" w:hint="default"/>
+      </w:rPr>
+    </w:lvl>
+  </w:abstractNum>
+  <w:abstractNum w:abstractNumId="2" w15:restartNumberingAfterBreak="0">
+    <w:nsid w:val="50E80F11"/>
+    <w:multiLevelType w:val="hybridMultilevel"/>
+    <w:tmpl w:val="56FEE256"/>
+    <w:lvl w:ilvl="0" w:tplc="34090001">
+      <w:start w:val="1"/>
+      <w:numFmt w:val="bullet"/>
+      <w:lvlText w:val=""/>
+      <w:lvlJc w:val="left"/>
+      <w:pPr>
+        <w:ind w:left="720" w:hanging="360"/>
+      </w:pPr>
+      <w:rPr>
+        <w:rFonts w:ascii="Symbol" w:hAnsi="Symbol" w:hint="default"/>
+      </w:rPr>
+    </w:lvl>
+    <w:lvl w:ilvl="1" w:tplc="34090003" w:tentative="1">
+      <w:start w:val="1"/>
+      <w:numFmt w:val="bullet"/>
+      <w:lvlText w:val="o"/>
+      <w:lvlJc w:val="left"/>
+      <w:pPr>
+        <w:ind w:left="1440" w:hanging="360"/>
+      </w:pPr>
+      <w:rPr>
+        <w:rFonts w:ascii="Courier New" w:hAnsi="Courier New" w:cs="Courier New" w:hint="default"/>
+      </w:rPr>
+    </w:lvl>
+    <w:lvl w:ilvl="2" w:tplc="34090005" w:tentative="1">
+      <w:start w:val="1"/>
+      <w:numFmt w:val="bullet"/>
+      <w:lvlText w:val=""/>
+      <w:lvlJc w:val="left"/>
+      <w:pPr>
+        <w:ind w:left="2160" w:hanging="360"/>
+      </w:pPr>
+      <w:rPr>
+        <w:rFonts w:ascii="Wingdings" w:hAnsi="Wingdings" w:hint="default"/>
+      </w:rPr>
+    </w:lvl>
+    <w:lvl w:ilvl="3" w:tplc="34090001" w:tentative="1">
+      <w:start w:val="1"/>
+      <w:numFmt w:val="bullet"/>
+      <w:lvlText w:val=""/>
+      <w:lvlJc w:val="left"/>
+      <w:pPr>
+        <w:ind w:left="2880" w:hanging="360"/>
+      </w:pPr>
+      <w:rPr>
+        <w:rFonts w:ascii="Symbol" w:hAnsi="Symbol" w:hint="default"/>
+      </w:rPr>
+    </w:lvl>
+    <w:lvl w:ilvl="4" w:tplc="34090003" w:tentative="1">
+      <w:start w:val="1"/>
+      <w:numFmt w:val="bullet"/>
+      <w:lvlText w:val="o"/>
+      <w:lvlJc w:val="left"/>
+      <w:pPr>
+        <w:ind w:left="3600" w:hanging="360"/>
+      </w:pPr>
+      <w:rPr>
+        <w:rFonts w:ascii="Courier New" w:hAnsi="Courier New" w:cs="Courier New" w:hint="default"/>
+      </w:rPr>
+    </w:lvl>
+    <w:lvl w:ilvl="5" w:tplc="34090005" w:tentative="1">
+      <w:start w:val="1"/>
+      <w:numFmt w:val="bullet"/>
+      <w:lvlText w:val=""/>
+      <w:lvlJc w:val="left"/>
+      <w:pPr>
+        <w:ind w:left="4320" w:hanging="360"/>
+      </w:pPr>
+      <w:rPr>
+        <w:rFonts w:ascii="Wingdings" w:hAnsi="Wingdings" w:hint="default"/>
+      </w:rPr>
+    </w:lvl>
+    <w:lvl w:ilvl="6" w:tplc="34090001" w:tentative="1">
+      <w:start w:val="1"/>
+      <w:numFmt w:val="bullet"/>
+      <w:lvlText w:val=""/>
+      <w:lvlJc w:val="left"/>
+      <w:pPr>
+        <w:ind w:left="5040" w:hanging="360"/>
+      </w:pPr>
+      <w:rPr>
+        <w:rFonts w:ascii="Symbol" w:hAnsi="Symbol" w:hint="default"/>
+      </w:rPr>
+    </w:lvl>
+    <w:lvl w:ilvl="7" w:tplc="34090003" w:tentative="1">
+      <w:start w:val="1"/>
+      <w:numFmt w:val="bullet"/>
+      <w:lvlText w:val="o"/>
+      <w:lvlJc w:val="left"/>
+      <w:pPr>
+        <w:ind w:left="5760" w:hanging="360"/>
+      </w:pPr>
+      <w:rPr>
+        <w:rFonts w:ascii="Courier New" w:hAnsi="Courier New" w:cs="Courier New" w:hint="default"/>
+      </w:rPr>
+    </w:lvl>
+    <w:lvl w:ilvl="8" w:tplc="34090005" w:tentative="1">
+      <w:start w:val="1"/>
+      <w:numFmt w:val="bullet"/>
+      <w:lvlText w:val=""/>
+      <w:lvlJc w:val="left"/>
+      <w:pPr>
+        <w:ind w:left="6480" w:hanging="360"/>
+      </w:pPr>
+      <w:rPr>
+        <w:rFonts w:ascii="Wingdings" w:hAnsi="Wingdings" w:hint="default"/>
+      </w:rPr>
+    </w:lvl>
+  </w:abstractNum>
+  <w:abstractNum w:abstractNumId="3" w15:restartNumberingAfterBreak="0">
     <w:nsid w:val="6C943A5E"/>
     <w:multiLevelType w:val="hybridMultilevel"/>
     <w:tmpl w:val="B0262E8C"/>
@@ -1319,7 +1942,7 @@
       </w:rPr>
     </w:lvl>
   </w:abstractNum>
-  <w:abstractNum w:abstractNumId="2" w15:restartNumberingAfterBreak="0">
+  <w:abstractNum w:abstractNumId="4" w15:restartNumberingAfterBreak="0">
     <w:nsid w:val="709F4E3E"/>
     <w:multiLevelType w:val="hybridMultilevel"/>
     <w:tmpl w:val="CA0E17DA"/>
@@ -1432,14 +2055,136 @@
       </w:rPr>
     </w:lvl>
   </w:abstractNum>
+  <w:abstractNum w:abstractNumId="5" w15:restartNumberingAfterBreak="0">
+    <w:nsid w:val="7CFC330A"/>
+    <w:multiLevelType w:val="hybridMultilevel"/>
+    <w:tmpl w:val="84A648A8"/>
+    <w:lvl w:ilvl="0" w:tplc="34090001">
+      <w:start w:val="1"/>
+      <w:numFmt w:val="bullet"/>
+      <w:lvlText w:val=""/>
+      <w:lvlJc w:val="left"/>
+      <w:pPr>
+        <w:ind w:left="720" w:hanging="360"/>
+      </w:pPr>
+      <w:rPr>
+        <w:rFonts w:ascii="Symbol" w:hAnsi="Symbol" w:hint="default"/>
+      </w:rPr>
+    </w:lvl>
+    <w:lvl w:ilvl="1" w:tplc="34090003" w:tentative="1">
+      <w:start w:val="1"/>
+      <w:numFmt w:val="bullet"/>
+      <w:lvlText w:val="o"/>
+      <w:lvlJc w:val="left"/>
+      <w:pPr>
+        <w:ind w:left="1440" w:hanging="360"/>
+      </w:pPr>
+      <w:rPr>
+        <w:rFonts w:ascii="Courier New" w:hAnsi="Courier New" w:cs="Courier New" w:hint="default"/>
+      </w:rPr>
+    </w:lvl>
+    <w:lvl w:ilvl="2" w:tplc="34090005" w:tentative="1">
+      <w:start w:val="1"/>
+      <w:numFmt w:val="bullet"/>
+      <w:lvlText w:val=""/>
+      <w:lvlJc w:val="left"/>
+      <w:pPr>
+        <w:ind w:left="2160" w:hanging="360"/>
+      </w:pPr>
+      <w:rPr>
+        <w:rFonts w:ascii="Wingdings" w:hAnsi="Wingdings" w:hint="default"/>
+      </w:rPr>
+    </w:lvl>
+    <w:lvl w:ilvl="3" w:tplc="34090001" w:tentative="1">
+      <w:start w:val="1"/>
+      <w:numFmt w:val="bullet"/>
+      <w:lvlText w:val=""/>
+      <w:lvlJc w:val="left"/>
+      <w:pPr>
+        <w:ind w:left="2880" w:hanging="360"/>
+      </w:pPr>
+      <w:rPr>
+        <w:rFonts w:ascii="Symbol" w:hAnsi="Symbol" w:hint="default"/>
+      </w:rPr>
+    </w:lvl>
+    <w:lvl w:ilvl="4" w:tplc="34090003" w:tentative="1">
+      <w:start w:val="1"/>
+      <w:numFmt w:val="bullet"/>
+      <w:lvlText w:val="o"/>
+      <w:lvlJc w:val="left"/>
+      <w:pPr>
+        <w:ind w:left="3600" w:hanging="360"/>
+      </w:pPr>
+      <w:rPr>
+        <w:rFonts w:ascii="Courier New" w:hAnsi="Courier New" w:cs="Courier New" w:hint="default"/>
+      </w:rPr>
+    </w:lvl>
+    <w:lvl w:ilvl="5" w:tplc="34090005" w:tentative="1">
+      <w:start w:val="1"/>
+      <w:numFmt w:val="bullet"/>
+      <w:lvlText w:val=""/>
+      <w:lvlJc w:val="left"/>
+      <w:pPr>
+        <w:ind w:left="4320" w:hanging="360"/>
+      </w:pPr>
+      <w:rPr>
+        <w:rFonts w:ascii="Wingdings" w:hAnsi="Wingdings" w:hint="default"/>
+      </w:rPr>
+    </w:lvl>
+    <w:lvl w:ilvl="6" w:tplc="34090001" w:tentative="1">
+      <w:start w:val="1"/>
+      <w:numFmt w:val="bullet"/>
+      <w:lvlText w:val=""/>
+      <w:lvlJc w:val="left"/>
+      <w:pPr>
+        <w:ind w:left="5040" w:hanging="360"/>
+      </w:pPr>
+      <w:rPr>
+        <w:rFonts w:ascii="Symbol" w:hAnsi="Symbol" w:hint="default"/>
+      </w:rPr>
+    </w:lvl>
+    <w:lvl w:ilvl="7" w:tplc="34090003" w:tentative="1">
+      <w:start w:val="1"/>
+      <w:numFmt w:val="bullet"/>
+      <w:lvlText w:val="o"/>
+      <w:lvlJc w:val="left"/>
+      <w:pPr>
+        <w:ind w:left="5760" w:hanging="360"/>
+      </w:pPr>
+      <w:rPr>
+        <w:rFonts w:ascii="Courier New" w:hAnsi="Courier New" w:cs="Courier New" w:hint="default"/>
+      </w:rPr>
+    </w:lvl>
+    <w:lvl w:ilvl="8" w:tplc="34090005" w:tentative="1">
+      <w:start w:val="1"/>
+      <w:numFmt w:val="bullet"/>
+      <w:lvlText w:val=""/>
+      <w:lvlJc w:val="left"/>
+      <w:pPr>
+        <w:ind w:left="6480" w:hanging="360"/>
+      </w:pPr>
+      <w:rPr>
+        <w:rFonts w:ascii="Wingdings" w:hAnsi="Wingdings" w:hint="default"/>
+      </w:rPr>
+    </w:lvl>
+  </w:abstractNum>
   <w:num w:numId="1">
-    <w:abstractNumId w:val="2"/>
+    <w:abstractNumId w:val="4"/>
   </w:num>
   <w:num w:numId="2">
-    <w:abstractNumId w:val="1"/>
+    <w:abstractNumId w:val="3"/>
   </w:num>
   <w:num w:numId="3">
     <w:abstractNumId w:val="0"/>
+  </w:num>
+  <w:num w:numId="4">
+    <w:abstractNumId w:val="5"/>
+  </w:num>
+  <w:num w:numId="5">
+    <w:abstractNumId w:val="1"/>
+  </w:num>
+  <w:num w:numId="6">
+    <w:abstractNumId w:val="2"/>
   </w:num>
 </w:numbering>
 </file>

</xml_diff>

<commit_message>
Updated of format of CM
</commit_message>
<xml_diff>
--- a/Documentation/For Finals/Completed Documents in Planner/CM_Complete_EditedFormat.docx
+++ b/Documentation/For Finals/Completed Documents in Planner/CM_Complete_EditedFormat.docx
@@ -1489,47 +1489,1055 @@
     </w:p>
     <w:p>
       <w:pPr>
+        <w:spacing w:line="360" w:lineRule="auto"/>
+        <w:rPr>
+          <w:rFonts w:eastAsia="Times New Roman" w:cs="Calibri"/>
+        </w:rPr>
+      </w:pPr>
+      <w:r>
+        <w:rPr>
+          <w:rFonts w:eastAsia="Times New Roman" w:cs="Calibri"/>
+        </w:rPr>
+        <w:t xml:space="preserve">The </w:t>
+      </w:r>
+      <w:r>
+        <w:rPr>
+          <w:rFonts w:eastAsia="Times New Roman" w:cs="Calibri"/>
+        </w:rPr>
+        <w:t>table below shows</w:t>
+      </w:r>
+      <w:r>
+        <w:rPr>
+          <w:rFonts w:eastAsia="Times New Roman" w:cs="Calibri"/>
+        </w:rPr>
+        <w:t xml:space="preserve"> the roles and responsibilities for all works related to the module:</w:t>
+      </w:r>
+    </w:p>
+    <w:tbl>
+      <w:tblPr>
+        <w:tblStyle w:val="TableGrid"/>
+        <w:tblW w:w="0" w:type="auto"/>
+        <w:tblBorders>
+          <w:top w:val="none" w:sz="0" w:space="0" w:color="auto"/>
+          <w:left w:val="none" w:sz="0" w:space="0" w:color="auto"/>
+          <w:bottom w:val="none" w:sz="0" w:space="0" w:color="auto"/>
+          <w:right w:val="none" w:sz="0" w:space="0" w:color="auto"/>
+          <w:insideH w:val="none" w:sz="0" w:space="0" w:color="auto"/>
+          <w:insideV w:val="none" w:sz="0" w:space="0" w:color="auto"/>
+        </w:tblBorders>
+        <w:tblLook w:val="04A0" w:firstRow="1" w:lastRow="0" w:firstColumn="1" w:lastColumn="0" w:noHBand="0" w:noVBand="1"/>
+      </w:tblPr>
+      <w:tblGrid>
+        <w:gridCol w:w="3256"/>
+        <w:gridCol w:w="6094"/>
+      </w:tblGrid>
+      <w:tr>
+        <w:trPr>
+          <w:trHeight w:val="444"/>
+        </w:trPr>
+        <w:tc>
+          <w:tcPr>
+            <w:tcW w:w="3256" w:type="dxa"/>
+            <w:vAlign w:val="center"/>
+          </w:tcPr>
+          <w:p>
+            <w:pPr>
+              <w:spacing w:line="0" w:lineRule="atLeast"/>
+              <w:jc w:val="center"/>
+              <w:rPr>
+                <w:rFonts w:eastAsia="Times New Roman" w:cs="Calibri"/>
+                <w:b/>
+              </w:rPr>
+            </w:pPr>
+            <w:r>
+              <w:rPr>
+                <w:rFonts w:eastAsia="Times New Roman" w:cs="Calibri"/>
+                <w:b/>
+              </w:rPr>
+              <w:t>ROLES</w:t>
+            </w:r>
+          </w:p>
+        </w:tc>
+        <w:tc>
+          <w:tcPr>
+            <w:tcW w:w="6094" w:type="dxa"/>
+            <w:vAlign w:val="center"/>
+          </w:tcPr>
+          <w:p>
+            <w:pPr>
+              <w:spacing w:line="0" w:lineRule="atLeast"/>
+              <w:jc w:val="center"/>
+              <w:rPr>
+                <w:rFonts w:eastAsia="Times New Roman" w:cs="Calibri"/>
+                <w:b/>
+              </w:rPr>
+            </w:pPr>
+            <w:r>
+              <w:rPr>
+                <w:rFonts w:eastAsia="Times New Roman" w:cs="Calibri"/>
+                <w:b/>
+              </w:rPr>
+              <w:t>RESPONSIBILITIES</w:t>
+            </w:r>
+          </w:p>
+        </w:tc>
+      </w:tr>
+      <w:tr>
+        <w:trPr>
+          <w:trHeight w:val="1142"/>
+        </w:trPr>
+        <w:tc>
+          <w:tcPr>
+            <w:tcW w:w="3256" w:type="dxa"/>
+            <w:vAlign w:val="center"/>
+          </w:tcPr>
+          <w:p>
+            <w:pPr>
+              <w:spacing w:line="0" w:lineRule="atLeast"/>
+              <w:jc w:val="center"/>
+              <w:rPr>
+                <w:rFonts w:eastAsia="Times New Roman" w:cs="Calibri"/>
+              </w:rPr>
+            </w:pPr>
+            <w:r>
+              <w:rPr>
+                <w:rFonts w:eastAsia="Times New Roman" w:cs="Calibri"/>
+              </w:rPr>
+              <w:t xml:space="preserve">Project Manager </w:t>
+            </w:r>
+          </w:p>
+        </w:tc>
+        <w:tc>
+          <w:tcPr>
+            <w:tcW w:w="6094" w:type="dxa"/>
+            <w:vAlign w:val="center"/>
+          </w:tcPr>
+          <w:p>
+            <w:pPr>
+              <w:numPr>
+                <w:ilvl w:val="0"/>
+                <w:numId w:val="7"/>
+              </w:numPr>
+              <w:spacing w:line="273" w:lineRule="exact"/>
+              <w:ind w:left="319" w:hanging="319"/>
+              <w:jc w:val="left"/>
+              <w:rPr>
+                <w:rFonts w:eastAsia="Times New Roman" w:cs="Calibri"/>
+                <w:szCs w:val="24"/>
+              </w:rPr>
+            </w:pPr>
+            <w:r>
+              <w:rPr>
+                <w:rFonts w:eastAsia="Times New Roman" w:cs="Calibri"/>
+                <w:szCs w:val="24"/>
+              </w:rPr>
+              <w:t>Oversee all the works of the team members</w:t>
+            </w:r>
+          </w:p>
+          <w:p>
+            <w:pPr>
+              <w:numPr>
+                <w:ilvl w:val="0"/>
+                <w:numId w:val="7"/>
+              </w:numPr>
+              <w:spacing w:line="273" w:lineRule="exact"/>
+              <w:ind w:left="319" w:hanging="319"/>
+              <w:jc w:val="left"/>
+              <w:rPr>
+                <w:rFonts w:eastAsia="Times New Roman" w:cs="Calibri"/>
+                <w:szCs w:val="24"/>
+              </w:rPr>
+            </w:pPr>
+            <w:r>
+              <w:rPr>
+                <w:rFonts w:eastAsia="Times New Roman" w:cs="Calibri"/>
+                <w:szCs w:val="24"/>
+              </w:rPr>
+              <w:t>Delegate tasks to the team members</w:t>
+            </w:r>
+          </w:p>
+          <w:p>
+            <w:pPr>
+              <w:numPr>
+                <w:ilvl w:val="0"/>
+                <w:numId w:val="7"/>
+              </w:numPr>
+              <w:spacing w:line="273" w:lineRule="exact"/>
+              <w:ind w:left="319" w:hanging="319"/>
+              <w:jc w:val="left"/>
+              <w:rPr>
+                <w:rFonts w:eastAsia="Times New Roman" w:cs="Calibri"/>
+                <w:szCs w:val="24"/>
+              </w:rPr>
+            </w:pPr>
+            <w:r>
+              <w:rPr>
+                <w:rFonts w:eastAsia="Times New Roman" w:cs="Calibri"/>
+                <w:szCs w:val="24"/>
+              </w:rPr>
+              <w:t>Approve changes in the documentation and system itself</w:t>
+            </w:r>
+          </w:p>
+          <w:p>
+            <w:pPr>
+              <w:numPr>
+                <w:ilvl w:val="0"/>
+                <w:numId w:val="7"/>
+              </w:numPr>
+              <w:spacing w:line="273" w:lineRule="exact"/>
+              <w:ind w:left="319" w:hanging="319"/>
+              <w:jc w:val="left"/>
+              <w:rPr>
+                <w:rFonts w:eastAsia="Times New Roman" w:cs="Calibri"/>
+                <w:szCs w:val="24"/>
+              </w:rPr>
+            </w:pPr>
+            <w:r>
+              <w:rPr>
+                <w:rFonts w:eastAsia="Times New Roman" w:cs="Calibri"/>
+                <w:szCs w:val="24"/>
+              </w:rPr>
+              <w:t>Make progress report each week</w:t>
+            </w:r>
+          </w:p>
+        </w:tc>
+      </w:tr>
+      <w:tr>
+        <w:trPr>
+          <w:trHeight w:val="1541"/>
+        </w:trPr>
+        <w:tc>
+          <w:tcPr>
+            <w:tcW w:w="3256" w:type="dxa"/>
+            <w:vAlign w:val="center"/>
+          </w:tcPr>
+          <w:p>
+            <w:pPr>
+              <w:spacing w:line="0" w:lineRule="atLeast"/>
+              <w:jc w:val="center"/>
+              <w:rPr>
+                <w:rFonts w:eastAsia="Times New Roman" w:cs="Calibri"/>
+              </w:rPr>
+            </w:pPr>
+            <w:r>
+              <w:rPr>
+                <w:rFonts w:eastAsia="Times New Roman" w:cs="Calibri"/>
+              </w:rPr>
+              <w:t>Database Analyst</w:t>
+            </w:r>
+          </w:p>
+        </w:tc>
+        <w:tc>
+          <w:tcPr>
+            <w:tcW w:w="6094" w:type="dxa"/>
+            <w:vAlign w:val="center"/>
+          </w:tcPr>
+          <w:p>
+            <w:pPr>
+              <w:numPr>
+                <w:ilvl w:val="0"/>
+                <w:numId w:val="8"/>
+              </w:numPr>
+              <w:spacing w:line="273" w:lineRule="exact"/>
+              <w:ind w:left="312" w:hanging="312"/>
+              <w:jc w:val="left"/>
+              <w:rPr>
+                <w:rFonts w:eastAsia="Times New Roman" w:cs="Calibri"/>
+                <w:szCs w:val="24"/>
+              </w:rPr>
+            </w:pPr>
+            <w:r>
+              <w:rPr>
+                <w:rFonts w:eastAsia="Times New Roman" w:cs="Calibri"/>
+                <w:szCs w:val="24"/>
+              </w:rPr>
+              <w:t>Analyzes the data that will put into the database</w:t>
+            </w:r>
+          </w:p>
+          <w:p>
+            <w:pPr>
+              <w:numPr>
+                <w:ilvl w:val="0"/>
+                <w:numId w:val="8"/>
+              </w:numPr>
+              <w:spacing w:line="273" w:lineRule="exact"/>
+              <w:ind w:left="312" w:hanging="312"/>
+              <w:jc w:val="left"/>
+              <w:rPr>
+                <w:rFonts w:eastAsia="Times New Roman" w:cs="Calibri"/>
+                <w:szCs w:val="24"/>
+              </w:rPr>
+            </w:pPr>
+            <w:r>
+              <w:rPr>
+                <w:rFonts w:eastAsia="Times New Roman" w:cs="Calibri"/>
+                <w:szCs w:val="24"/>
+              </w:rPr>
+              <w:t>Double checks attributes</w:t>
+            </w:r>
+          </w:p>
+          <w:p>
+            <w:pPr>
+              <w:numPr>
+                <w:ilvl w:val="0"/>
+                <w:numId w:val="8"/>
+              </w:numPr>
+              <w:spacing w:line="273" w:lineRule="exact"/>
+              <w:ind w:left="312" w:hanging="312"/>
+              <w:jc w:val="left"/>
+              <w:rPr>
+                <w:rFonts w:eastAsia="Times New Roman" w:cs="Calibri"/>
+                <w:szCs w:val="24"/>
+              </w:rPr>
+            </w:pPr>
+            <w:r>
+              <w:rPr>
+                <w:rFonts w:eastAsia="Times New Roman" w:cs="Calibri"/>
+                <w:szCs w:val="24"/>
+              </w:rPr>
+              <w:t>Approves changes in the database</w:t>
+            </w:r>
+          </w:p>
+          <w:p>
+            <w:pPr>
+              <w:numPr>
+                <w:ilvl w:val="0"/>
+                <w:numId w:val="8"/>
+              </w:numPr>
+              <w:spacing w:line="273" w:lineRule="exact"/>
+              <w:ind w:left="312" w:hanging="312"/>
+              <w:jc w:val="left"/>
+              <w:rPr>
+                <w:rFonts w:eastAsia="Times New Roman" w:cs="Calibri"/>
+                <w:szCs w:val="24"/>
+              </w:rPr>
+            </w:pPr>
+            <w:r>
+              <w:rPr>
+                <w:rFonts w:eastAsia="Times New Roman" w:cs="Calibri"/>
+                <w:szCs w:val="24"/>
+              </w:rPr>
+              <w:t>Do the tasks that was assigned to the database analyst by the project manager</w:t>
+            </w:r>
+          </w:p>
+        </w:tc>
+      </w:tr>
+      <w:tr>
+        <w:trPr>
+          <w:trHeight w:val="2118"/>
+        </w:trPr>
+        <w:tc>
+          <w:tcPr>
+            <w:tcW w:w="3256" w:type="dxa"/>
+            <w:vAlign w:val="center"/>
+          </w:tcPr>
+          <w:p>
+            <w:pPr>
+              <w:spacing w:line="0" w:lineRule="atLeast"/>
+              <w:jc w:val="center"/>
+              <w:rPr>
+                <w:rFonts w:eastAsia="Times New Roman" w:cs="Calibri"/>
+              </w:rPr>
+            </w:pPr>
+            <w:r>
+              <w:rPr>
+                <w:rFonts w:eastAsia="Times New Roman" w:cs="Calibri"/>
+              </w:rPr>
+              <w:t>Project Web Developer</w:t>
+            </w:r>
+          </w:p>
+        </w:tc>
+        <w:tc>
+          <w:tcPr>
+            <w:tcW w:w="6094" w:type="dxa"/>
+            <w:vAlign w:val="center"/>
+          </w:tcPr>
+          <w:p>
+            <w:pPr>
+              <w:numPr>
+                <w:ilvl w:val="0"/>
+                <w:numId w:val="9"/>
+              </w:numPr>
+              <w:spacing w:line="269" w:lineRule="exact"/>
+              <w:ind w:left="312" w:hanging="284"/>
+              <w:jc w:val="left"/>
+              <w:rPr>
+                <w:rFonts w:eastAsia="Times New Roman" w:cs="Calibri"/>
+                <w:szCs w:val="24"/>
+              </w:rPr>
+            </w:pPr>
+            <w:r>
+              <w:rPr>
+                <w:rFonts w:eastAsia="Times New Roman" w:cs="Calibri"/>
+                <w:szCs w:val="24"/>
+              </w:rPr>
+              <w:t>In charge of the web design and functionalities in the module</w:t>
+            </w:r>
+          </w:p>
+          <w:p>
+            <w:pPr>
+              <w:numPr>
+                <w:ilvl w:val="0"/>
+                <w:numId w:val="9"/>
+              </w:numPr>
+              <w:spacing w:line="269" w:lineRule="exact"/>
+              <w:ind w:left="312" w:hanging="284"/>
+              <w:jc w:val="left"/>
+              <w:rPr>
+                <w:rFonts w:eastAsia="Times New Roman" w:cs="Calibri"/>
+                <w:szCs w:val="24"/>
+              </w:rPr>
+            </w:pPr>
+            <w:r>
+              <w:rPr>
+                <w:rFonts w:eastAsia="Times New Roman" w:cs="Calibri"/>
+                <w:szCs w:val="24"/>
+              </w:rPr>
+              <w:t>Designs both the front-end and back-end of the website</w:t>
+            </w:r>
+          </w:p>
+          <w:p>
+            <w:pPr>
+              <w:numPr>
+                <w:ilvl w:val="0"/>
+                <w:numId w:val="9"/>
+              </w:numPr>
+              <w:spacing w:line="269" w:lineRule="exact"/>
+              <w:ind w:left="312" w:hanging="284"/>
+              <w:jc w:val="left"/>
+              <w:rPr>
+                <w:rFonts w:eastAsia="Times New Roman" w:cs="Calibri"/>
+                <w:szCs w:val="24"/>
+              </w:rPr>
+            </w:pPr>
+            <w:r>
+              <w:rPr>
+                <w:rFonts w:eastAsia="Times New Roman" w:cs="Calibri"/>
+                <w:szCs w:val="24"/>
+              </w:rPr>
+              <w:t>Makes the website easy to navigate and user friendly</w:t>
+            </w:r>
+          </w:p>
+          <w:p>
+            <w:pPr>
+              <w:numPr>
+                <w:ilvl w:val="0"/>
+                <w:numId w:val="9"/>
+              </w:numPr>
+              <w:spacing w:line="269" w:lineRule="exact"/>
+              <w:ind w:left="312" w:hanging="284"/>
+              <w:jc w:val="left"/>
+              <w:rPr>
+                <w:rFonts w:eastAsia="Times New Roman" w:cs="Calibri"/>
+                <w:szCs w:val="24"/>
+              </w:rPr>
+            </w:pPr>
+            <w:r>
+              <w:rPr>
+                <w:rFonts w:eastAsia="Times New Roman" w:cs="Calibri"/>
+                <w:szCs w:val="24"/>
+              </w:rPr>
+              <w:t>Connects the website to the database</w:t>
+            </w:r>
+          </w:p>
+          <w:p>
+            <w:pPr>
+              <w:numPr>
+                <w:ilvl w:val="0"/>
+                <w:numId w:val="9"/>
+              </w:numPr>
+              <w:spacing w:line="269" w:lineRule="exact"/>
+              <w:ind w:left="312" w:hanging="284"/>
+              <w:jc w:val="left"/>
+              <w:rPr>
+                <w:rFonts w:eastAsia="Times New Roman" w:cs="Calibri"/>
+                <w:szCs w:val="24"/>
+              </w:rPr>
+            </w:pPr>
+            <w:r>
+              <w:rPr>
+                <w:rFonts w:eastAsia="Times New Roman" w:cs="Calibri"/>
+                <w:szCs w:val="24"/>
+              </w:rPr>
+              <w:t>Follow client’s requirements</w:t>
+            </w:r>
+          </w:p>
+          <w:p>
+            <w:pPr>
+              <w:numPr>
+                <w:ilvl w:val="0"/>
+                <w:numId w:val="9"/>
+              </w:numPr>
+              <w:spacing w:line="269" w:lineRule="exact"/>
+              <w:ind w:left="312" w:hanging="284"/>
+              <w:jc w:val="left"/>
+              <w:rPr>
+                <w:rFonts w:eastAsia="Times New Roman" w:cs="Calibri"/>
+                <w:szCs w:val="24"/>
+              </w:rPr>
+            </w:pPr>
+            <w:r>
+              <w:rPr>
+                <w:rFonts w:eastAsia="Times New Roman" w:cs="Calibri"/>
+                <w:szCs w:val="24"/>
+              </w:rPr>
+              <w:t>Let the project developer check the progress</w:t>
+            </w:r>
+          </w:p>
+        </w:tc>
+      </w:tr>
+      <w:tr>
+        <w:trPr>
+          <w:trHeight w:val="2120"/>
+        </w:trPr>
+        <w:tc>
+          <w:tcPr>
+            <w:tcW w:w="3256" w:type="dxa"/>
+            <w:vAlign w:val="center"/>
+          </w:tcPr>
+          <w:p>
+            <w:pPr>
+              <w:spacing w:line="0" w:lineRule="atLeast"/>
+              <w:jc w:val="center"/>
+              <w:rPr>
+                <w:rFonts w:eastAsia="Times New Roman" w:cs="Calibri"/>
+              </w:rPr>
+            </w:pPr>
+            <w:r>
+              <w:rPr>
+                <w:rFonts w:eastAsia="Times New Roman" w:cs="Calibri"/>
+              </w:rPr>
+              <w:t>Project Mobile Developer</w:t>
+            </w:r>
+          </w:p>
+        </w:tc>
+        <w:tc>
+          <w:tcPr>
+            <w:tcW w:w="6094" w:type="dxa"/>
+            <w:vAlign w:val="center"/>
+          </w:tcPr>
+          <w:p>
+            <w:pPr>
+              <w:numPr>
+                <w:ilvl w:val="0"/>
+                <w:numId w:val="9"/>
+              </w:numPr>
+              <w:spacing w:line="269" w:lineRule="exact"/>
+              <w:ind w:left="312" w:hanging="284"/>
+              <w:jc w:val="left"/>
+              <w:rPr>
+                <w:rFonts w:eastAsia="Times New Roman" w:cs="Calibri"/>
+                <w:szCs w:val="24"/>
+              </w:rPr>
+            </w:pPr>
+            <w:r>
+              <w:rPr>
+                <w:rFonts w:eastAsia="Times New Roman" w:cs="Calibri"/>
+                <w:szCs w:val="24"/>
+              </w:rPr>
+              <w:t>In charge of the mobile design and functionalities in the module</w:t>
+            </w:r>
+          </w:p>
+          <w:p>
+            <w:pPr>
+              <w:numPr>
+                <w:ilvl w:val="0"/>
+                <w:numId w:val="9"/>
+              </w:numPr>
+              <w:spacing w:line="269" w:lineRule="exact"/>
+              <w:ind w:left="312" w:hanging="284"/>
+              <w:jc w:val="left"/>
+              <w:rPr>
+                <w:rFonts w:eastAsia="Times New Roman" w:cs="Calibri"/>
+                <w:szCs w:val="24"/>
+              </w:rPr>
+            </w:pPr>
+            <w:r>
+              <w:rPr>
+                <w:rFonts w:eastAsia="Times New Roman" w:cs="Calibri"/>
+                <w:szCs w:val="24"/>
+              </w:rPr>
+              <w:t>Makes the mobile application easy to navigate and user friendly</w:t>
+            </w:r>
+          </w:p>
+          <w:p>
+            <w:pPr>
+              <w:numPr>
+                <w:ilvl w:val="0"/>
+                <w:numId w:val="9"/>
+              </w:numPr>
+              <w:spacing w:line="269" w:lineRule="exact"/>
+              <w:ind w:left="312" w:hanging="284"/>
+              <w:jc w:val="left"/>
+              <w:rPr>
+                <w:rFonts w:eastAsia="Times New Roman" w:cs="Calibri"/>
+                <w:szCs w:val="24"/>
+              </w:rPr>
+            </w:pPr>
+            <w:r>
+              <w:rPr>
+                <w:rFonts w:eastAsia="Times New Roman" w:cs="Calibri"/>
+                <w:szCs w:val="24"/>
+              </w:rPr>
+              <w:t>Connects the mobile application to the database</w:t>
+            </w:r>
+          </w:p>
+          <w:p>
+            <w:pPr>
+              <w:numPr>
+                <w:ilvl w:val="0"/>
+                <w:numId w:val="9"/>
+              </w:numPr>
+              <w:spacing w:line="269" w:lineRule="exact"/>
+              <w:ind w:left="312" w:hanging="284"/>
+              <w:jc w:val="left"/>
+              <w:rPr>
+                <w:rFonts w:eastAsia="Times New Roman" w:cs="Calibri"/>
+                <w:szCs w:val="24"/>
+              </w:rPr>
+            </w:pPr>
+            <w:r>
+              <w:rPr>
+                <w:rFonts w:eastAsia="Times New Roman" w:cs="Calibri"/>
+                <w:szCs w:val="24"/>
+              </w:rPr>
+              <w:t>Follow client’s requirements</w:t>
+            </w:r>
+          </w:p>
+          <w:p>
+            <w:pPr>
+              <w:numPr>
+                <w:ilvl w:val="0"/>
+                <w:numId w:val="9"/>
+              </w:numPr>
+              <w:spacing w:line="269" w:lineRule="exact"/>
+              <w:ind w:left="312" w:hanging="284"/>
+              <w:jc w:val="left"/>
+              <w:rPr>
+                <w:rFonts w:eastAsia="Times New Roman" w:cs="Calibri"/>
+                <w:szCs w:val="24"/>
+              </w:rPr>
+            </w:pPr>
+            <w:r>
+              <w:rPr>
+                <w:rFonts w:eastAsia="Times New Roman" w:cs="Calibri"/>
+                <w:szCs w:val="24"/>
+              </w:rPr>
+              <w:t>Let the project developer check the progress</w:t>
+            </w:r>
+          </w:p>
+        </w:tc>
+      </w:tr>
+      <w:tr>
+        <w:trPr>
+          <w:trHeight w:val="1825"/>
+        </w:trPr>
+        <w:tc>
+          <w:tcPr>
+            <w:tcW w:w="3256" w:type="dxa"/>
+            <w:vAlign w:val="center"/>
+          </w:tcPr>
+          <w:p>
+            <w:pPr>
+              <w:spacing w:line="0" w:lineRule="atLeast"/>
+              <w:jc w:val="center"/>
+              <w:rPr>
+                <w:rFonts w:eastAsia="Times New Roman" w:cs="Calibri"/>
+              </w:rPr>
+            </w:pPr>
+            <w:r>
+              <w:rPr>
+                <w:rFonts w:eastAsia="Times New Roman" w:cs="Calibri"/>
+              </w:rPr>
+              <w:t>Project Researcher</w:t>
+            </w:r>
+          </w:p>
+        </w:tc>
+        <w:tc>
+          <w:tcPr>
+            <w:tcW w:w="6094" w:type="dxa"/>
+            <w:vAlign w:val="center"/>
+          </w:tcPr>
+          <w:p>
+            <w:pPr>
+              <w:numPr>
+                <w:ilvl w:val="0"/>
+                <w:numId w:val="10"/>
+              </w:numPr>
+              <w:spacing w:line="269" w:lineRule="exact"/>
+              <w:ind w:left="312" w:hanging="284"/>
+              <w:jc w:val="left"/>
+              <w:rPr>
+                <w:rFonts w:eastAsia="Times New Roman" w:cs="Calibri"/>
+                <w:szCs w:val="24"/>
+              </w:rPr>
+            </w:pPr>
+            <w:r>
+              <w:rPr>
+                <w:rFonts w:eastAsia="Times New Roman" w:cs="Calibri"/>
+                <w:szCs w:val="24"/>
+              </w:rPr>
+              <w:t>Makes the diagrams</w:t>
+            </w:r>
+          </w:p>
+          <w:p>
+            <w:pPr>
+              <w:numPr>
+                <w:ilvl w:val="0"/>
+                <w:numId w:val="10"/>
+              </w:numPr>
+              <w:spacing w:line="269" w:lineRule="exact"/>
+              <w:ind w:left="312" w:hanging="284"/>
+              <w:jc w:val="left"/>
+              <w:rPr>
+                <w:rFonts w:eastAsia="Times New Roman" w:cs="Calibri"/>
+                <w:szCs w:val="24"/>
+              </w:rPr>
+            </w:pPr>
+            <w:r>
+              <w:rPr>
+                <w:rFonts w:eastAsia="Times New Roman" w:cs="Calibri"/>
+                <w:szCs w:val="24"/>
+              </w:rPr>
+              <w:t>Consults with the project manager from time to time for changes</w:t>
+            </w:r>
+          </w:p>
+          <w:p>
+            <w:pPr>
+              <w:numPr>
+                <w:ilvl w:val="0"/>
+                <w:numId w:val="10"/>
+              </w:numPr>
+              <w:spacing w:line="269" w:lineRule="exact"/>
+              <w:ind w:left="312" w:hanging="284"/>
+              <w:jc w:val="left"/>
+              <w:rPr>
+                <w:rFonts w:eastAsia="Times New Roman" w:cs="Calibri"/>
+                <w:szCs w:val="24"/>
+              </w:rPr>
+            </w:pPr>
+            <w:r>
+              <w:rPr>
+                <w:rFonts w:eastAsia="Times New Roman" w:cs="Calibri"/>
+                <w:szCs w:val="24"/>
+              </w:rPr>
+              <w:t>In charge of Review of Related Studies and Literature</w:t>
+            </w:r>
+          </w:p>
+          <w:p>
+            <w:pPr>
+              <w:numPr>
+                <w:ilvl w:val="0"/>
+                <w:numId w:val="10"/>
+              </w:numPr>
+              <w:spacing w:line="269" w:lineRule="exact"/>
+              <w:ind w:left="312" w:hanging="284"/>
+              <w:jc w:val="left"/>
+              <w:rPr>
+                <w:rFonts w:eastAsia="Times New Roman" w:cs="Calibri"/>
+                <w:szCs w:val="24"/>
+              </w:rPr>
+            </w:pPr>
+            <w:r>
+              <w:rPr>
+                <w:rFonts w:eastAsia="Times New Roman" w:cs="Calibri"/>
+                <w:szCs w:val="24"/>
+              </w:rPr>
+              <w:t>Research on what the team needs in any part of the project</w:t>
+            </w:r>
+          </w:p>
+        </w:tc>
+      </w:tr>
+    </w:tbl>
+    <w:p>
+      <w:pPr>
         <w:spacing w:line="0" w:lineRule="atLeast"/>
         <w:rPr>
           <w:rFonts w:eastAsia="Times New Roman" w:cs="Calibri"/>
         </w:rPr>
       </w:pPr>
-      <w:r>
-        <w:rPr>
-          <w:rFonts w:eastAsia="Times New Roman" w:cs="Calibri"/>
-        </w:rPr>
-        <w:t xml:space="preserve">The </w:t>
-      </w:r>
-      <w:r>
-        <w:rPr>
-          <w:rFonts w:eastAsia="Times New Roman" w:cs="Calibri"/>
-        </w:rPr>
-        <w:t>table below shows</w:t>
-      </w:r>
-      <w:r>
-        <w:rPr>
-          <w:rFonts w:eastAsia="Times New Roman" w:cs="Calibri"/>
-        </w:rPr>
-        <w:t xml:space="preserve"> the roles and responsibilities for all works related to the module:</w:t>
-      </w:r>
-    </w:p>
-    <w:p>
-      <w:pPr>
-        <w:spacing w:line="0" w:lineRule="atLeast"/>
-        <w:rPr>
-          <w:rFonts w:eastAsia="Times New Roman" w:cs="Calibri"/>
-        </w:rPr>
-      </w:pPr>
+    </w:p>
+    <w:p>
+      <w:pPr>
+        <w:spacing w:line="360" w:lineRule="auto"/>
+      </w:pPr>
+    </w:p>
+    <w:p/>
+    <w:p/>
+    <w:p/>
+    <w:p>
+      <w:pPr>
+        <w:pStyle w:val="Heading1"/>
+        <w:spacing w:line="360" w:lineRule="auto"/>
+      </w:pPr>
+      <w:r>
+        <w:t>CHANGE CONTROL PROCESS</w:t>
+      </w:r>
+    </w:p>
+    <w:p>
+      <w:pPr>
+        <w:spacing w:line="256" w:lineRule="auto"/>
+        <w:ind w:right="120"/>
+        <w:rPr>
+          <w:rFonts w:eastAsia="Times New Roman" w:cs="Calibri"/>
+        </w:rPr>
+      </w:pPr>
+      <w:r>
+        <w:rPr>
+          <w:rFonts w:eastAsia="Times New Roman" w:cs="Calibri"/>
+        </w:rPr>
+        <w:t>The Change Control Process for the Hotel Escalation Management project reflects the different steps when dealing with changes in the process and project itself.</w:t>
+      </w:r>
+    </w:p>
+    <w:p>
+      <w:pPr>
+        <w:numPr>
+          <w:ilvl w:val="0"/>
+          <w:numId w:val="11"/>
+        </w:numPr>
+        <w:tabs>
+          <w:tab w:val="left" w:pos="720"/>
+        </w:tabs>
+        <w:spacing w:after="0" w:line="360" w:lineRule="auto"/>
+        <w:ind w:right="240"/>
+        <w:jc w:val="left"/>
+        <w:rPr>
+          <w:rFonts w:eastAsia="Times New Roman" w:cs="Calibri"/>
+        </w:rPr>
+      </w:pPr>
+      <w:r>
+        <w:rPr>
+          <w:rFonts w:eastAsia="Times New Roman" w:cs="Calibri"/>
+        </w:rPr>
+        <w:t>Identify Changes (Team) – Identify what parts in the project should be changed.</w:t>
+      </w:r>
+    </w:p>
+    <w:p>
+      <w:pPr>
+        <w:numPr>
+          <w:ilvl w:val="0"/>
+          <w:numId w:val="11"/>
+        </w:numPr>
+        <w:tabs>
+          <w:tab w:val="left" w:pos="720"/>
+        </w:tabs>
+        <w:spacing w:after="0" w:line="360" w:lineRule="auto"/>
+        <w:ind w:right="240"/>
+        <w:jc w:val="left"/>
+        <w:rPr>
+          <w:rFonts w:eastAsia="Times New Roman" w:cs="Calibri"/>
+        </w:rPr>
+      </w:pPr>
+      <w:r>
+        <w:rPr>
+          <w:rFonts w:eastAsia="Times New Roman" w:cs="Calibri"/>
+        </w:rPr>
+        <w:t>Assign Tasks (Project Manager) – The project manager assigns tasks to the team</w:t>
+      </w:r>
+    </w:p>
+    <w:p>
+      <w:pPr>
+        <w:numPr>
+          <w:ilvl w:val="0"/>
+          <w:numId w:val="11"/>
+        </w:numPr>
+        <w:tabs>
+          <w:tab w:val="left" w:pos="720"/>
+        </w:tabs>
+        <w:spacing w:after="0" w:line="360" w:lineRule="auto"/>
+        <w:ind w:right="240"/>
+        <w:jc w:val="left"/>
+        <w:rPr>
+          <w:rFonts w:eastAsia="Times New Roman" w:cs="Calibri"/>
+        </w:rPr>
+      </w:pPr>
+      <w:r>
+        <w:rPr>
+          <w:rFonts w:eastAsia="Times New Roman" w:cs="Calibri"/>
+        </w:rPr>
+        <w:t>Doing of Tasks (Team) – The team works on the assigned task by the project manager</w:t>
+      </w:r>
+    </w:p>
+    <w:p>
+      <w:pPr>
+        <w:numPr>
+          <w:ilvl w:val="0"/>
+          <w:numId w:val="11"/>
+        </w:numPr>
+        <w:tabs>
+          <w:tab w:val="left" w:pos="720"/>
+        </w:tabs>
+        <w:spacing w:after="0" w:line="240" w:lineRule="auto"/>
+        <w:ind w:right="240"/>
+        <w:jc w:val="left"/>
+        <w:rPr>
+          <w:rFonts w:eastAsia="Times New Roman" w:cs="Calibri"/>
+        </w:rPr>
+      </w:pPr>
+      <w:r>
+        <w:rPr>
+          <w:rFonts w:eastAsia="Times New Roman" w:cs="Calibri"/>
+        </w:rPr>
+        <w:t xml:space="preserve">Checking of Progress and Changes (Project Manager) – Project manager checks the work of the team and ensures that the designated tasks will finish on time. </w:t>
+      </w:r>
+    </w:p>
+    <w:p>
+      <w:pPr>
+        <w:tabs>
+          <w:tab w:val="left" w:pos="720"/>
+        </w:tabs>
+        <w:spacing w:after="0" w:line="240" w:lineRule="auto"/>
+        <w:ind w:left="720" w:right="240"/>
+        <w:jc w:val="left"/>
+        <w:rPr>
+          <w:rFonts w:eastAsia="Times New Roman" w:cs="Calibri"/>
+        </w:rPr>
+      </w:pPr>
+    </w:p>
+    <w:p>
+      <w:pPr>
+        <w:numPr>
+          <w:ilvl w:val="0"/>
+          <w:numId w:val="11"/>
+        </w:numPr>
+        <w:tabs>
+          <w:tab w:val="left" w:pos="720"/>
+        </w:tabs>
+        <w:spacing w:after="0" w:line="240" w:lineRule="auto"/>
+        <w:ind w:right="240"/>
+        <w:jc w:val="left"/>
+        <w:rPr>
+          <w:rFonts w:eastAsia="Times New Roman" w:cs="Calibri"/>
+        </w:rPr>
+      </w:pPr>
+      <w:r>
+        <w:rPr>
+          <w:rFonts w:eastAsia="Times New Roman" w:cs="Calibri"/>
+        </w:rPr>
+        <w:t>Verification (Project Manager/Adviser) – The project manager asks the adviser to double check on the work of the group and asks for suggestions.</w:t>
+      </w:r>
+    </w:p>
+    <w:p>
+      <w:pPr>
+        <w:spacing w:line="256" w:lineRule="auto"/>
+        <w:ind w:right="120"/>
+        <w:rPr>
+          <w:rFonts w:eastAsia="Times New Roman" w:cs="Calibri"/>
+        </w:rPr>
+      </w:pPr>
+    </w:p>
+    <w:p>
+      <w:pPr>
+        <w:jc w:val="left"/>
+        <w:rPr>
+          <w:rFonts w:eastAsia="Times New Roman" w:cs="Calibri"/>
+        </w:rPr>
+      </w:pPr>
+      <w:r>
+        <w:rPr>
+          <w:rFonts w:eastAsia="Times New Roman" w:cs="Calibri"/>
+        </w:rPr>
+        <w:br w:type="page"/>
+      </w:r>
+    </w:p>
+    <w:p>
+      <w:pPr>
+        <w:pStyle w:val="Heading1"/>
+        <w:spacing w:line="360" w:lineRule="auto"/>
+        <w:rPr>
+          <w:rFonts w:eastAsia="Times New Roman"/>
+        </w:rPr>
+      </w:pPr>
+      <w:r>
+        <w:rPr>
+          <w:rFonts w:eastAsia="Times New Roman"/>
+        </w:rPr>
+        <w:t xml:space="preserve">SPONSOR ACCEPTANCE </w:t>
+      </w:r>
+    </w:p>
+    <w:p>
+      <w:r>
+        <w:t>Approved by the Project Sponsor</w:t>
+      </w:r>
+    </w:p>
+    <w:p>
       <w:bookmarkStart w:id="0" w:name="_GoBack"/>
       <w:bookmarkEnd w:id="0"/>
     </w:p>
-    <w:p>
-      <w:pPr>
-        <w:spacing w:line="360" w:lineRule="auto"/>
-      </w:pPr>
-    </w:p>
-    <w:p/>
-    <w:p/>
+    <w:tbl>
+      <w:tblPr>
+        <w:tblStyle w:val="TableGrid"/>
+        <w:tblW w:w="0" w:type="auto"/>
+        <w:tblBorders>
+          <w:top w:val="none" w:sz="0" w:space="0" w:color="auto"/>
+          <w:left w:val="none" w:sz="0" w:space="0" w:color="auto"/>
+          <w:bottom w:val="none" w:sz="0" w:space="0" w:color="auto"/>
+          <w:right w:val="none" w:sz="0" w:space="0" w:color="auto"/>
+          <w:insideH w:val="none" w:sz="0" w:space="0" w:color="auto"/>
+          <w:insideV w:val="none" w:sz="0" w:space="0" w:color="auto"/>
+        </w:tblBorders>
+        <w:tblLook w:val="04A0" w:firstRow="1" w:lastRow="0" w:firstColumn="1" w:lastColumn="0" w:noHBand="0" w:noVBand="1"/>
+      </w:tblPr>
+      <w:tblGrid>
+        <w:gridCol w:w="4957"/>
+        <w:gridCol w:w="4393"/>
+      </w:tblGrid>
+      <w:tr>
+        <w:tc>
+          <w:tcPr>
+            <w:tcW w:w="4957" w:type="dxa"/>
+          </w:tcPr>
+          <w:p>
+            <w:pPr>
+              <w:pBdr>
+                <w:bottom w:val="single" w:sz="12" w:space="1" w:color="auto"/>
+              </w:pBdr>
+            </w:pPr>
+          </w:p>
+          <w:p>
+            <w:r>
+              <w:t>&lt;Project Sponsor&gt;</w:t>
+            </w:r>
+          </w:p>
+          <w:p>
+            <w:r>
+              <w:t xml:space="preserve">&lt;Project Sponsor Title&gt; </w:t>
+            </w:r>
+          </w:p>
+        </w:tc>
+        <w:tc>
+          <w:tcPr>
+            <w:tcW w:w="4393" w:type="dxa"/>
+          </w:tcPr>
+          <w:p>
+            <w:pPr>
+              <w:rPr>
+                <w:b/>
+              </w:rPr>
+            </w:pPr>
+            <w:r>
+              <w:rPr>
+                <w:b/>
+              </w:rPr>
+              <w:t>Date: ____________________________</w:t>
+            </w:r>
+          </w:p>
+        </w:tc>
+      </w:tr>
+    </w:tbl>
+    <w:p>
+      <w:pPr>
+        <w:spacing w:line="240" w:lineRule="auto"/>
+      </w:pPr>
+      <w:r>
+        <w:t xml:space="preserve"> </w:t>
+      </w:r>
+    </w:p>
+    <w:p>
+      <w:r>
+        <w:t xml:space="preserve">  </w:t>
+      </w:r>
+    </w:p>
     <w:p/>
     <w:p/>
     <w:sectPr>
@@ -1717,6 +2725,232 @@
     </w:lvl>
   </w:abstractNum>
   <w:abstractNum w:abstractNumId="2" w15:restartNumberingAfterBreak="0">
+    <w:nsid w:val="2A4B3527"/>
+    <w:multiLevelType w:val="hybridMultilevel"/>
+    <w:tmpl w:val="90A2228E"/>
+    <w:lvl w:ilvl="0" w:tplc="04090001">
+      <w:start w:val="1"/>
+      <w:numFmt w:val="bullet"/>
+      <w:lvlText w:val=""/>
+      <w:lvlJc w:val="left"/>
+      <w:pPr>
+        <w:ind w:left="720" w:hanging="360"/>
+      </w:pPr>
+      <w:rPr>
+        <w:rFonts w:ascii="Symbol" w:hAnsi="Symbol" w:hint="default"/>
+      </w:rPr>
+    </w:lvl>
+    <w:lvl w:ilvl="1" w:tplc="04090003" w:tentative="1">
+      <w:start w:val="1"/>
+      <w:numFmt w:val="bullet"/>
+      <w:lvlText w:val="o"/>
+      <w:lvlJc w:val="left"/>
+      <w:pPr>
+        <w:ind w:left="1440" w:hanging="360"/>
+      </w:pPr>
+      <w:rPr>
+        <w:rFonts w:ascii="Courier New" w:hAnsi="Courier New" w:cs="Courier New" w:hint="default"/>
+      </w:rPr>
+    </w:lvl>
+    <w:lvl w:ilvl="2" w:tplc="04090005" w:tentative="1">
+      <w:start w:val="1"/>
+      <w:numFmt w:val="bullet"/>
+      <w:lvlText w:val=""/>
+      <w:lvlJc w:val="left"/>
+      <w:pPr>
+        <w:ind w:left="2160" w:hanging="360"/>
+      </w:pPr>
+      <w:rPr>
+        <w:rFonts w:ascii="Wingdings" w:hAnsi="Wingdings" w:hint="default"/>
+      </w:rPr>
+    </w:lvl>
+    <w:lvl w:ilvl="3" w:tplc="04090001" w:tentative="1">
+      <w:start w:val="1"/>
+      <w:numFmt w:val="bullet"/>
+      <w:lvlText w:val=""/>
+      <w:lvlJc w:val="left"/>
+      <w:pPr>
+        <w:ind w:left="2880" w:hanging="360"/>
+      </w:pPr>
+      <w:rPr>
+        <w:rFonts w:ascii="Symbol" w:hAnsi="Symbol" w:hint="default"/>
+      </w:rPr>
+    </w:lvl>
+    <w:lvl w:ilvl="4" w:tplc="04090003" w:tentative="1">
+      <w:start w:val="1"/>
+      <w:numFmt w:val="bullet"/>
+      <w:lvlText w:val="o"/>
+      <w:lvlJc w:val="left"/>
+      <w:pPr>
+        <w:ind w:left="3600" w:hanging="360"/>
+      </w:pPr>
+      <w:rPr>
+        <w:rFonts w:ascii="Courier New" w:hAnsi="Courier New" w:cs="Courier New" w:hint="default"/>
+      </w:rPr>
+    </w:lvl>
+    <w:lvl w:ilvl="5" w:tplc="04090005" w:tentative="1">
+      <w:start w:val="1"/>
+      <w:numFmt w:val="bullet"/>
+      <w:lvlText w:val=""/>
+      <w:lvlJc w:val="left"/>
+      <w:pPr>
+        <w:ind w:left="4320" w:hanging="360"/>
+      </w:pPr>
+      <w:rPr>
+        <w:rFonts w:ascii="Wingdings" w:hAnsi="Wingdings" w:hint="default"/>
+      </w:rPr>
+    </w:lvl>
+    <w:lvl w:ilvl="6" w:tplc="04090001" w:tentative="1">
+      <w:start w:val="1"/>
+      <w:numFmt w:val="bullet"/>
+      <w:lvlText w:val=""/>
+      <w:lvlJc w:val="left"/>
+      <w:pPr>
+        <w:ind w:left="5040" w:hanging="360"/>
+      </w:pPr>
+      <w:rPr>
+        <w:rFonts w:ascii="Symbol" w:hAnsi="Symbol" w:hint="default"/>
+      </w:rPr>
+    </w:lvl>
+    <w:lvl w:ilvl="7" w:tplc="04090003" w:tentative="1">
+      <w:start w:val="1"/>
+      <w:numFmt w:val="bullet"/>
+      <w:lvlText w:val="o"/>
+      <w:lvlJc w:val="left"/>
+      <w:pPr>
+        <w:ind w:left="5760" w:hanging="360"/>
+      </w:pPr>
+      <w:rPr>
+        <w:rFonts w:ascii="Courier New" w:hAnsi="Courier New" w:cs="Courier New" w:hint="default"/>
+      </w:rPr>
+    </w:lvl>
+    <w:lvl w:ilvl="8" w:tplc="04090005" w:tentative="1">
+      <w:start w:val="1"/>
+      <w:numFmt w:val="bullet"/>
+      <w:lvlText w:val=""/>
+      <w:lvlJc w:val="left"/>
+      <w:pPr>
+        <w:ind w:left="6480" w:hanging="360"/>
+      </w:pPr>
+      <w:rPr>
+        <w:rFonts w:ascii="Wingdings" w:hAnsi="Wingdings" w:hint="default"/>
+      </w:rPr>
+    </w:lvl>
+  </w:abstractNum>
+  <w:abstractNum w:abstractNumId="3" w15:restartNumberingAfterBreak="0">
+    <w:nsid w:val="356054FB"/>
+    <w:multiLevelType w:val="hybridMultilevel"/>
+    <w:tmpl w:val="D4EAC310"/>
+    <w:lvl w:ilvl="0" w:tplc="04090001">
+      <w:start w:val="1"/>
+      <w:numFmt w:val="bullet"/>
+      <w:lvlText w:val=""/>
+      <w:lvlJc w:val="left"/>
+      <w:pPr>
+        <w:ind w:left="720" w:hanging="360"/>
+      </w:pPr>
+      <w:rPr>
+        <w:rFonts w:ascii="Symbol" w:hAnsi="Symbol" w:hint="default"/>
+      </w:rPr>
+    </w:lvl>
+    <w:lvl w:ilvl="1" w:tplc="04090003" w:tentative="1">
+      <w:start w:val="1"/>
+      <w:numFmt w:val="bullet"/>
+      <w:lvlText w:val="o"/>
+      <w:lvlJc w:val="left"/>
+      <w:pPr>
+        <w:ind w:left="1440" w:hanging="360"/>
+      </w:pPr>
+      <w:rPr>
+        <w:rFonts w:ascii="Courier New" w:hAnsi="Courier New" w:cs="Courier New" w:hint="default"/>
+      </w:rPr>
+    </w:lvl>
+    <w:lvl w:ilvl="2" w:tplc="04090005" w:tentative="1">
+      <w:start w:val="1"/>
+      <w:numFmt w:val="bullet"/>
+      <w:lvlText w:val=""/>
+      <w:lvlJc w:val="left"/>
+      <w:pPr>
+        <w:ind w:left="2160" w:hanging="360"/>
+      </w:pPr>
+      <w:rPr>
+        <w:rFonts w:ascii="Wingdings" w:hAnsi="Wingdings" w:hint="default"/>
+      </w:rPr>
+    </w:lvl>
+    <w:lvl w:ilvl="3" w:tplc="04090001" w:tentative="1">
+      <w:start w:val="1"/>
+      <w:numFmt w:val="bullet"/>
+      <w:lvlText w:val=""/>
+      <w:lvlJc w:val="left"/>
+      <w:pPr>
+        <w:ind w:left="2880" w:hanging="360"/>
+      </w:pPr>
+      <w:rPr>
+        <w:rFonts w:ascii="Symbol" w:hAnsi="Symbol" w:hint="default"/>
+      </w:rPr>
+    </w:lvl>
+    <w:lvl w:ilvl="4" w:tplc="04090003" w:tentative="1">
+      <w:start w:val="1"/>
+      <w:numFmt w:val="bullet"/>
+      <w:lvlText w:val="o"/>
+      <w:lvlJc w:val="left"/>
+      <w:pPr>
+        <w:ind w:left="3600" w:hanging="360"/>
+      </w:pPr>
+      <w:rPr>
+        <w:rFonts w:ascii="Courier New" w:hAnsi="Courier New" w:cs="Courier New" w:hint="default"/>
+      </w:rPr>
+    </w:lvl>
+    <w:lvl w:ilvl="5" w:tplc="04090005" w:tentative="1">
+      <w:start w:val="1"/>
+      <w:numFmt w:val="bullet"/>
+      <w:lvlText w:val=""/>
+      <w:lvlJc w:val="left"/>
+      <w:pPr>
+        <w:ind w:left="4320" w:hanging="360"/>
+      </w:pPr>
+      <w:rPr>
+        <w:rFonts w:ascii="Wingdings" w:hAnsi="Wingdings" w:hint="default"/>
+      </w:rPr>
+    </w:lvl>
+    <w:lvl w:ilvl="6" w:tplc="04090001" w:tentative="1">
+      <w:start w:val="1"/>
+      <w:numFmt w:val="bullet"/>
+      <w:lvlText w:val=""/>
+      <w:lvlJc w:val="left"/>
+      <w:pPr>
+        <w:ind w:left="5040" w:hanging="360"/>
+      </w:pPr>
+      <w:rPr>
+        <w:rFonts w:ascii="Symbol" w:hAnsi="Symbol" w:hint="default"/>
+      </w:rPr>
+    </w:lvl>
+    <w:lvl w:ilvl="7" w:tplc="04090003" w:tentative="1">
+      <w:start w:val="1"/>
+      <w:numFmt w:val="bullet"/>
+      <w:lvlText w:val="o"/>
+      <w:lvlJc w:val="left"/>
+      <w:pPr>
+        <w:ind w:left="5760" w:hanging="360"/>
+      </w:pPr>
+      <w:rPr>
+        <w:rFonts w:ascii="Courier New" w:hAnsi="Courier New" w:cs="Courier New" w:hint="default"/>
+      </w:rPr>
+    </w:lvl>
+    <w:lvl w:ilvl="8" w:tplc="04090005" w:tentative="1">
+      <w:start w:val="1"/>
+      <w:numFmt w:val="bullet"/>
+      <w:lvlText w:val=""/>
+      <w:lvlJc w:val="left"/>
+      <w:pPr>
+        <w:ind w:left="6480" w:hanging="360"/>
+      </w:pPr>
+      <w:rPr>
+        <w:rFonts w:ascii="Wingdings" w:hAnsi="Wingdings" w:hint="default"/>
+      </w:rPr>
+    </w:lvl>
+  </w:abstractNum>
+  <w:abstractNum w:abstractNumId="4" w15:restartNumberingAfterBreak="0">
     <w:nsid w:val="50E80F11"/>
     <w:multiLevelType w:val="hybridMultilevel"/>
     <w:tmpl w:val="56FEE256"/>
@@ -1829,7 +3063,96 @@
       </w:rPr>
     </w:lvl>
   </w:abstractNum>
-  <w:abstractNum w:abstractNumId="3" w15:restartNumberingAfterBreak="0">
+  <w:abstractNum w:abstractNumId="5" w15:restartNumberingAfterBreak="0">
+    <w:nsid w:val="62290107"/>
+    <w:multiLevelType w:val="hybridMultilevel"/>
+    <w:tmpl w:val="21180206"/>
+    <w:lvl w:ilvl="0" w:tplc="0409000F">
+      <w:start w:val="1"/>
+      <w:numFmt w:val="decimal"/>
+      <w:lvlText w:val="%1."/>
+      <w:lvlJc w:val="left"/>
+      <w:pPr>
+        <w:ind w:left="720" w:hanging="360"/>
+      </w:pPr>
+      <w:rPr>
+        <w:rFonts w:hint="default"/>
+      </w:rPr>
+    </w:lvl>
+    <w:lvl w:ilvl="1" w:tplc="04090019" w:tentative="1">
+      <w:start w:val="1"/>
+      <w:numFmt w:val="lowerLetter"/>
+      <w:lvlText w:val="%2."/>
+      <w:lvlJc w:val="left"/>
+      <w:pPr>
+        <w:ind w:left="1440" w:hanging="360"/>
+      </w:pPr>
+    </w:lvl>
+    <w:lvl w:ilvl="2" w:tplc="0409001B" w:tentative="1">
+      <w:start w:val="1"/>
+      <w:numFmt w:val="lowerRoman"/>
+      <w:lvlText w:val="%3."/>
+      <w:lvlJc w:val="right"/>
+      <w:pPr>
+        <w:ind w:left="2160" w:hanging="180"/>
+      </w:pPr>
+    </w:lvl>
+    <w:lvl w:ilvl="3" w:tplc="0409000F" w:tentative="1">
+      <w:start w:val="1"/>
+      <w:numFmt w:val="decimal"/>
+      <w:lvlText w:val="%4."/>
+      <w:lvlJc w:val="left"/>
+      <w:pPr>
+        <w:ind w:left="2880" w:hanging="360"/>
+      </w:pPr>
+    </w:lvl>
+    <w:lvl w:ilvl="4" w:tplc="04090019" w:tentative="1">
+      <w:start w:val="1"/>
+      <w:numFmt w:val="lowerLetter"/>
+      <w:lvlText w:val="%5."/>
+      <w:lvlJc w:val="left"/>
+      <w:pPr>
+        <w:ind w:left="3600" w:hanging="360"/>
+      </w:pPr>
+    </w:lvl>
+    <w:lvl w:ilvl="5" w:tplc="0409001B" w:tentative="1">
+      <w:start w:val="1"/>
+      <w:numFmt w:val="lowerRoman"/>
+      <w:lvlText w:val="%6."/>
+      <w:lvlJc w:val="right"/>
+      <w:pPr>
+        <w:ind w:left="4320" w:hanging="180"/>
+      </w:pPr>
+    </w:lvl>
+    <w:lvl w:ilvl="6" w:tplc="0409000F" w:tentative="1">
+      <w:start w:val="1"/>
+      <w:numFmt w:val="decimal"/>
+      <w:lvlText w:val="%7."/>
+      <w:lvlJc w:val="left"/>
+      <w:pPr>
+        <w:ind w:left="5040" w:hanging="360"/>
+      </w:pPr>
+    </w:lvl>
+    <w:lvl w:ilvl="7" w:tplc="04090019" w:tentative="1">
+      <w:start w:val="1"/>
+      <w:numFmt w:val="lowerLetter"/>
+      <w:lvlText w:val="%8."/>
+      <w:lvlJc w:val="left"/>
+      <w:pPr>
+        <w:ind w:left="5760" w:hanging="360"/>
+      </w:pPr>
+    </w:lvl>
+    <w:lvl w:ilvl="8" w:tplc="0409001B" w:tentative="1">
+      <w:start w:val="1"/>
+      <w:numFmt w:val="lowerRoman"/>
+      <w:lvlText w:val="%9."/>
+      <w:lvlJc w:val="right"/>
+      <w:pPr>
+        <w:ind w:left="6480" w:hanging="180"/>
+      </w:pPr>
+    </w:lvl>
+  </w:abstractNum>
+  <w:abstractNum w:abstractNumId="6" w15:restartNumberingAfterBreak="0">
     <w:nsid w:val="6C943A5E"/>
     <w:multiLevelType w:val="hybridMultilevel"/>
     <w:tmpl w:val="B0262E8C"/>
@@ -1942,7 +3265,7 @@
       </w:rPr>
     </w:lvl>
   </w:abstractNum>
-  <w:abstractNum w:abstractNumId="4" w15:restartNumberingAfterBreak="0">
+  <w:abstractNum w:abstractNumId="7" w15:restartNumberingAfterBreak="0">
     <w:nsid w:val="709F4E3E"/>
     <w:multiLevelType w:val="hybridMultilevel"/>
     <w:tmpl w:val="CA0E17DA"/>
@@ -2055,7 +3378,120 @@
       </w:rPr>
     </w:lvl>
   </w:abstractNum>
-  <w:abstractNum w:abstractNumId="5" w15:restartNumberingAfterBreak="0">
+  <w:abstractNum w:abstractNumId="8" w15:restartNumberingAfterBreak="0">
+    <w:nsid w:val="732E6A52"/>
+    <w:multiLevelType w:val="hybridMultilevel"/>
+    <w:tmpl w:val="E3B67264"/>
+    <w:lvl w:ilvl="0" w:tplc="04090001">
+      <w:start w:val="1"/>
+      <w:numFmt w:val="bullet"/>
+      <w:lvlText w:val=""/>
+      <w:lvlJc w:val="left"/>
+      <w:pPr>
+        <w:ind w:left="720" w:hanging="360"/>
+      </w:pPr>
+      <w:rPr>
+        <w:rFonts w:ascii="Symbol" w:hAnsi="Symbol" w:hint="default"/>
+      </w:rPr>
+    </w:lvl>
+    <w:lvl w:ilvl="1" w:tplc="04090003" w:tentative="1">
+      <w:start w:val="1"/>
+      <w:numFmt w:val="bullet"/>
+      <w:lvlText w:val="o"/>
+      <w:lvlJc w:val="left"/>
+      <w:pPr>
+        <w:ind w:left="1440" w:hanging="360"/>
+      </w:pPr>
+      <w:rPr>
+        <w:rFonts w:ascii="Courier New" w:hAnsi="Courier New" w:cs="Courier New" w:hint="default"/>
+      </w:rPr>
+    </w:lvl>
+    <w:lvl w:ilvl="2" w:tplc="04090005" w:tentative="1">
+      <w:start w:val="1"/>
+      <w:numFmt w:val="bullet"/>
+      <w:lvlText w:val=""/>
+      <w:lvlJc w:val="left"/>
+      <w:pPr>
+        <w:ind w:left="2160" w:hanging="360"/>
+      </w:pPr>
+      <w:rPr>
+        <w:rFonts w:ascii="Wingdings" w:hAnsi="Wingdings" w:hint="default"/>
+      </w:rPr>
+    </w:lvl>
+    <w:lvl w:ilvl="3" w:tplc="04090001" w:tentative="1">
+      <w:start w:val="1"/>
+      <w:numFmt w:val="bullet"/>
+      <w:lvlText w:val=""/>
+      <w:lvlJc w:val="left"/>
+      <w:pPr>
+        <w:ind w:left="2880" w:hanging="360"/>
+      </w:pPr>
+      <w:rPr>
+        <w:rFonts w:ascii="Symbol" w:hAnsi="Symbol" w:hint="default"/>
+      </w:rPr>
+    </w:lvl>
+    <w:lvl w:ilvl="4" w:tplc="04090003" w:tentative="1">
+      <w:start w:val="1"/>
+      <w:numFmt w:val="bullet"/>
+      <w:lvlText w:val="o"/>
+      <w:lvlJc w:val="left"/>
+      <w:pPr>
+        <w:ind w:left="3600" w:hanging="360"/>
+      </w:pPr>
+      <w:rPr>
+        <w:rFonts w:ascii="Courier New" w:hAnsi="Courier New" w:cs="Courier New" w:hint="default"/>
+      </w:rPr>
+    </w:lvl>
+    <w:lvl w:ilvl="5" w:tplc="04090005" w:tentative="1">
+      <w:start w:val="1"/>
+      <w:numFmt w:val="bullet"/>
+      <w:lvlText w:val=""/>
+      <w:lvlJc w:val="left"/>
+      <w:pPr>
+        <w:ind w:left="4320" w:hanging="360"/>
+      </w:pPr>
+      <w:rPr>
+        <w:rFonts w:ascii="Wingdings" w:hAnsi="Wingdings" w:hint="default"/>
+      </w:rPr>
+    </w:lvl>
+    <w:lvl w:ilvl="6" w:tplc="04090001" w:tentative="1">
+      <w:start w:val="1"/>
+      <w:numFmt w:val="bullet"/>
+      <w:lvlText w:val=""/>
+      <w:lvlJc w:val="left"/>
+      <w:pPr>
+        <w:ind w:left="5040" w:hanging="360"/>
+      </w:pPr>
+      <w:rPr>
+        <w:rFonts w:ascii="Symbol" w:hAnsi="Symbol" w:hint="default"/>
+      </w:rPr>
+    </w:lvl>
+    <w:lvl w:ilvl="7" w:tplc="04090003" w:tentative="1">
+      <w:start w:val="1"/>
+      <w:numFmt w:val="bullet"/>
+      <w:lvlText w:val="o"/>
+      <w:lvlJc w:val="left"/>
+      <w:pPr>
+        <w:ind w:left="5760" w:hanging="360"/>
+      </w:pPr>
+      <w:rPr>
+        <w:rFonts w:ascii="Courier New" w:hAnsi="Courier New" w:cs="Courier New" w:hint="default"/>
+      </w:rPr>
+    </w:lvl>
+    <w:lvl w:ilvl="8" w:tplc="04090005" w:tentative="1">
+      <w:start w:val="1"/>
+      <w:numFmt w:val="bullet"/>
+      <w:lvlText w:val=""/>
+      <w:lvlJc w:val="left"/>
+      <w:pPr>
+        <w:ind w:left="6480" w:hanging="360"/>
+      </w:pPr>
+      <w:rPr>
+        <w:rFonts w:ascii="Wingdings" w:hAnsi="Wingdings" w:hint="default"/>
+      </w:rPr>
+    </w:lvl>
+  </w:abstractNum>
+  <w:abstractNum w:abstractNumId="9" w15:restartNumberingAfterBreak="0">
     <w:nsid w:val="7CFC330A"/>
     <w:multiLevelType w:val="hybridMultilevel"/>
     <w:tmpl w:val="84A648A8"/>
@@ -2168,23 +3604,151 @@
       </w:rPr>
     </w:lvl>
   </w:abstractNum>
+  <w:abstractNum w:abstractNumId="10" w15:restartNumberingAfterBreak="0">
+    <w:nsid w:val="7F0E13D9"/>
+    <w:multiLevelType w:val="hybridMultilevel"/>
+    <w:tmpl w:val="318AC57A"/>
+    <w:lvl w:ilvl="0" w:tplc="04090001">
+      <w:start w:val="1"/>
+      <w:numFmt w:val="bullet"/>
+      <w:lvlText w:val=""/>
+      <w:lvlJc w:val="left"/>
+      <w:pPr>
+        <w:ind w:left="720" w:hanging="360"/>
+      </w:pPr>
+      <w:rPr>
+        <w:rFonts w:ascii="Symbol" w:hAnsi="Symbol" w:hint="default"/>
+      </w:rPr>
+    </w:lvl>
+    <w:lvl w:ilvl="1" w:tplc="04090003" w:tentative="1">
+      <w:start w:val="1"/>
+      <w:numFmt w:val="bullet"/>
+      <w:lvlText w:val="o"/>
+      <w:lvlJc w:val="left"/>
+      <w:pPr>
+        <w:ind w:left="1440" w:hanging="360"/>
+      </w:pPr>
+      <w:rPr>
+        <w:rFonts w:ascii="Courier New" w:hAnsi="Courier New" w:cs="Courier New" w:hint="default"/>
+      </w:rPr>
+    </w:lvl>
+    <w:lvl w:ilvl="2" w:tplc="04090005" w:tentative="1">
+      <w:start w:val="1"/>
+      <w:numFmt w:val="bullet"/>
+      <w:lvlText w:val=""/>
+      <w:lvlJc w:val="left"/>
+      <w:pPr>
+        <w:ind w:left="2160" w:hanging="360"/>
+      </w:pPr>
+      <w:rPr>
+        <w:rFonts w:ascii="Wingdings" w:hAnsi="Wingdings" w:hint="default"/>
+      </w:rPr>
+    </w:lvl>
+    <w:lvl w:ilvl="3" w:tplc="04090001" w:tentative="1">
+      <w:start w:val="1"/>
+      <w:numFmt w:val="bullet"/>
+      <w:lvlText w:val=""/>
+      <w:lvlJc w:val="left"/>
+      <w:pPr>
+        <w:ind w:left="2880" w:hanging="360"/>
+      </w:pPr>
+      <w:rPr>
+        <w:rFonts w:ascii="Symbol" w:hAnsi="Symbol" w:hint="default"/>
+      </w:rPr>
+    </w:lvl>
+    <w:lvl w:ilvl="4" w:tplc="04090003" w:tentative="1">
+      <w:start w:val="1"/>
+      <w:numFmt w:val="bullet"/>
+      <w:lvlText w:val="o"/>
+      <w:lvlJc w:val="left"/>
+      <w:pPr>
+        <w:ind w:left="3600" w:hanging="360"/>
+      </w:pPr>
+      <w:rPr>
+        <w:rFonts w:ascii="Courier New" w:hAnsi="Courier New" w:cs="Courier New" w:hint="default"/>
+      </w:rPr>
+    </w:lvl>
+    <w:lvl w:ilvl="5" w:tplc="04090005" w:tentative="1">
+      <w:start w:val="1"/>
+      <w:numFmt w:val="bullet"/>
+      <w:lvlText w:val=""/>
+      <w:lvlJc w:val="left"/>
+      <w:pPr>
+        <w:ind w:left="4320" w:hanging="360"/>
+      </w:pPr>
+      <w:rPr>
+        <w:rFonts w:ascii="Wingdings" w:hAnsi="Wingdings" w:hint="default"/>
+      </w:rPr>
+    </w:lvl>
+    <w:lvl w:ilvl="6" w:tplc="04090001" w:tentative="1">
+      <w:start w:val="1"/>
+      <w:numFmt w:val="bullet"/>
+      <w:lvlText w:val=""/>
+      <w:lvlJc w:val="left"/>
+      <w:pPr>
+        <w:ind w:left="5040" w:hanging="360"/>
+      </w:pPr>
+      <w:rPr>
+        <w:rFonts w:ascii="Symbol" w:hAnsi="Symbol" w:hint="default"/>
+      </w:rPr>
+    </w:lvl>
+    <w:lvl w:ilvl="7" w:tplc="04090003" w:tentative="1">
+      <w:start w:val="1"/>
+      <w:numFmt w:val="bullet"/>
+      <w:lvlText w:val="o"/>
+      <w:lvlJc w:val="left"/>
+      <w:pPr>
+        <w:ind w:left="5760" w:hanging="360"/>
+      </w:pPr>
+      <w:rPr>
+        <w:rFonts w:ascii="Courier New" w:hAnsi="Courier New" w:cs="Courier New" w:hint="default"/>
+      </w:rPr>
+    </w:lvl>
+    <w:lvl w:ilvl="8" w:tplc="04090005" w:tentative="1">
+      <w:start w:val="1"/>
+      <w:numFmt w:val="bullet"/>
+      <w:lvlText w:val=""/>
+      <w:lvlJc w:val="left"/>
+      <w:pPr>
+        <w:ind w:left="6480" w:hanging="360"/>
+      </w:pPr>
+      <w:rPr>
+        <w:rFonts w:ascii="Wingdings" w:hAnsi="Wingdings" w:hint="default"/>
+      </w:rPr>
+    </w:lvl>
+  </w:abstractNum>
   <w:num w:numId="1">
-    <w:abstractNumId w:val="4"/>
+    <w:abstractNumId w:val="7"/>
   </w:num>
   <w:num w:numId="2">
-    <w:abstractNumId w:val="3"/>
+    <w:abstractNumId w:val="6"/>
   </w:num>
   <w:num w:numId="3">
     <w:abstractNumId w:val="0"/>
   </w:num>
   <w:num w:numId="4">
-    <w:abstractNumId w:val="5"/>
+    <w:abstractNumId w:val="9"/>
   </w:num>
   <w:num w:numId="5">
     <w:abstractNumId w:val="1"/>
   </w:num>
   <w:num w:numId="6">
+    <w:abstractNumId w:val="4"/>
+  </w:num>
+  <w:num w:numId="7">
+    <w:abstractNumId w:val="10"/>
+  </w:num>
+  <w:num w:numId="8">
     <w:abstractNumId w:val="2"/>
+  </w:num>
+  <w:num w:numId="9">
+    <w:abstractNumId w:val="8"/>
+  </w:num>
+  <w:num w:numId="10">
+    <w:abstractNumId w:val="3"/>
+  </w:num>
+  <w:num w:numId="11">
+    <w:abstractNumId w:val="5"/>
   </w:num>
 </w:numbering>
 </file>
@@ -2685,6 +4249,19 @@
       <w:contextualSpacing/>
     </w:pPr>
   </w:style>
+  <w:style w:type="paragraph" w:styleId="NoSpacing">
+    <w:name w:val="No Spacing"/>
+    <w:uiPriority w:val="1"/>
+    <w:qFormat/>
+    <w:rsid w:val="00D8109A"/>
+    <w:pPr>
+      <w:spacing w:after="0" w:line="240" w:lineRule="auto"/>
+      <w:jc w:val="both"/>
+    </w:pPr>
+    <w:rPr>
+      <w:sz w:val="24"/>
+    </w:rPr>
+  </w:style>
 </w:styles>
 </file>
 

</xml_diff>